<commit_message>
Update the demo: crest, add the shader files.
</commit_message>
<xml_diff>
--- a/docs/物理.docx
+++ b/docs/物理.docx
@@ -448,15 +448,37 @@
         <w:t>其中光在真空的速度是</w:t>
       </w:r>
       <m:oMath>
-        <m:r>
-          <m:rPr>
-            <m:sty m:val="p"/>
-          </m:rPr>
-          <w:rPr>
-            <w:rFonts w:ascii="Cambria Math" w:hAnsi="Cambria Math"/>
-          </w:rPr>
-          <m:t xml:space="preserve">299,792,458m/s </m:t>
-        </m:r>
+        <m:f>
+          <m:fPr>
+            <m:ctrlPr>
+              <w:rPr>
+                <w:rFonts w:ascii="Cambria Math" w:hAnsi="Cambria Math"/>
+              </w:rPr>
+            </m:ctrlPr>
+          </m:fPr>
+          <m:num>
+            <m:r>
+              <m:rPr>
+                <m:sty m:val="p"/>
+              </m:rPr>
+              <w:rPr>
+                <w:rFonts w:ascii="Cambria Math" w:hAnsi="Cambria Math"/>
+              </w:rPr>
+              <m:t>299,792,458m</m:t>
+            </m:r>
+          </m:num>
+          <m:den>
+            <m:r>
+              <m:rPr>
+                <m:sty m:val="p"/>
+              </m:rPr>
+              <w:rPr>
+                <w:rFonts w:ascii="Cambria Math" w:hAnsi="Cambria Math"/>
+              </w:rPr>
+              <m:t>s</m:t>
+            </m:r>
+          </m:den>
+        </m:f>
       </m:oMath>
       <w:r>
         <w:t xml:space="preserve">, </w:t>
@@ -478,9 +500,6 @@
       </w:r>
       <m:oMath>
         <m:r>
-          <m:rPr>
-            <m:sty m:val="p"/>
-          </m:rPr>
           <w:rPr>
             <w:rFonts w:ascii="Cambria Math" w:hAnsi="Cambria Math" w:hint="eastAsia"/>
           </w:rPr>
@@ -1895,31 +1914,23 @@
       <m:oMath>
         <m:r>
           <w:rPr>
-            <w:rFonts w:ascii="Cambria Math" w:hAnsi="Cambria Math"/>
+            <w:rFonts w:ascii="Cambria Math" w:eastAsiaTheme="minorHAnsi" w:hAnsi="Cambria Math"/>
           </w:rPr>
-          <m:t>m</m:t>
-        </m:r>
-        <m:r>
-          <m:rPr>
-            <m:sty m:val="p"/>
-          </m:rPr>
-          <w:rPr>
-            <w:rFonts w:ascii="Cambria Math" w:hAnsi="Cambria Math"/>
-          </w:rPr>
-          <m:t>/</m:t>
+          <m:t>m/</m:t>
         </m:r>
         <m:sSup>
           <m:sSupPr>
             <m:ctrlPr>
               <w:rPr>
-                <w:rFonts w:ascii="Cambria Math" w:hAnsi="Cambria Math"/>
+                <w:rFonts w:ascii="Cambria Math" w:eastAsiaTheme="minorHAnsi" w:hAnsi="Cambria Math"/>
+                <w:i/>
               </w:rPr>
             </m:ctrlPr>
           </m:sSupPr>
           <m:e>
             <m:r>
               <w:rPr>
-                <w:rFonts w:ascii="Cambria Math" w:hAnsi="Cambria Math"/>
+                <w:rFonts w:ascii="Cambria Math" w:eastAsiaTheme="minorHAnsi" w:hAnsi="Cambria Math"/>
               </w:rPr>
               <m:t>s</m:t>
             </m:r>
@@ -1927,7 +1938,7 @@
           <m:sup>
             <m:r>
               <w:rPr>
-                <w:rFonts w:ascii="Cambria Math" w:hAnsi="Cambria Math"/>
+                <w:rFonts w:ascii="Cambria Math" w:eastAsiaTheme="minorHAnsi" w:hAnsi="Cambria Math"/>
               </w:rPr>
               <m:t>2</m:t>
             </m:r>
@@ -3161,8 +3172,16 @@
       <w:r>
         <w:rPr>
           <w:rFonts w:hint="eastAsia"/>
-        </w:rPr>
-        <w:t>位置向量 粒子相对于坐标系统原点的位置被称为位置向量，用符号</w:t>
+          <w:b/>
+          <w:bCs/>
+        </w:rPr>
+        <w:t>位置向量</w:t>
+      </w:r>
+      <w:r>
+        <w:rPr>
+          <w:rFonts w:hint="eastAsia"/>
+        </w:rPr>
+        <w:t xml:space="preserve"> 粒子相对于坐标系统原点的位置被称为位置向量，用符号</w:t>
       </w:r>
       <m:oMath>
         <m:acc>
@@ -3385,13 +3404,7 @@
           <w:rPr>
             <w:rFonts w:ascii="Cambria Math" w:hAnsi="Cambria Math"/>
           </w:rPr>
-          <m:t xml:space="preserve"> </m:t>
-        </m:r>
-        <m:r>
-          <w:rPr>
-            <w:rFonts w:ascii="Cambria Math" w:hAnsi="Cambria Math"/>
-          </w:rPr>
-          <m:t>y</m:t>
+          <m:t xml:space="preserve"> y</m:t>
         </m:r>
         <m:acc>
           <m:accPr>
@@ -3501,13 +3514,7 @@
           <w:rPr>
             <w:rFonts w:ascii="Cambria Math" w:hAnsi="Cambria Math"/>
           </w:rPr>
-          <m:t xml:space="preserve"> </m:t>
-        </m:r>
-        <m:r>
-          <w:rPr>
-            <w:rFonts w:ascii="Cambria Math" w:hAnsi="Cambria Math"/>
-          </w:rPr>
-          <m:t>y</m:t>
+          <m:t xml:space="preserve"> y</m:t>
         </m:r>
       </m:oMath>
       <w:r>
@@ -3556,9 +3563,18 @@
       <w:r>
         <w:rPr>
           <w:rFonts w:hint="eastAsia"/>
+          <w:b/>
+          <w:bCs/>
           <w:iCs/>
         </w:rPr>
-        <w:t>位移 如果一个粒子从位置向量</w:t>
+        <w:t>位移</w:t>
+      </w:r>
+      <w:r>
+        <w:rPr>
+          <w:rFonts w:hint="eastAsia"/>
+          <w:iCs/>
+        </w:rPr>
+        <w:t xml:space="preserve"> 如果一个粒子从位置向量</w:t>
       </w:r>
       <m:oMath>
         <m:acc>
@@ -3875,9 +3891,18 @@
       <w:r>
         <w:rPr>
           <w:rFonts w:hint="eastAsia"/>
+          <w:b/>
+          <w:bCs/>
           <w:iCs/>
         </w:rPr>
-        <w:t>平均速度和瞬时速度 如果一个粒子再时间区间</w:t>
+        <w:t>平均速度和瞬时速度</w:t>
+      </w:r>
+      <w:r>
+        <w:rPr>
+          <w:rFonts w:hint="eastAsia"/>
+          <w:iCs/>
+        </w:rPr>
+        <w:t xml:space="preserve"> 如果一个粒子再时间区间</w:t>
       </w:r>
       <m:oMath>
         <m:r>
@@ -3985,11 +4010,6 @@
       </w:r>
     </w:p>
     <w:p>
-      <w:pPr>
-        <w:rPr>
-          <w:rFonts w:hint="eastAsia"/>
-        </w:rPr>
-      </w:pPr>
       <m:oMathPara>
         <m:oMathParaPr>
           <m:jc m:val="right"/>
@@ -4089,19 +4109,7 @@
             <w:rPr>
               <w:rFonts w:ascii="Cambria Math" w:hAnsi="Cambria Math"/>
             </w:rPr>
-            <m:t xml:space="preserve">.        </m:t>
-          </m:r>
-          <m:r>
-            <w:rPr>
-              <w:rFonts w:ascii="Cambria Math" w:hAnsi="Cambria Math"/>
-            </w:rPr>
-            <m:t xml:space="preserve">     </m:t>
-          </m:r>
-          <m:r>
-            <w:rPr>
-              <w:rFonts w:ascii="Cambria Math" w:hAnsi="Cambria Math"/>
-            </w:rPr>
-            <m:t xml:space="preserve">                                                     </m:t>
+            <m:t xml:space="preserve">.                                                                  </m:t>
           </m:r>
           <m:d>
             <m:dPr>
@@ -4335,19 +4343,7 @@
             <w:rPr>
               <w:rFonts w:ascii="Cambria Math" w:hAnsi="Cambria Math"/>
             </w:rPr>
-            <m:t xml:space="preserve">.                    </m:t>
-          </m:r>
-          <m:r>
-            <w:rPr>
-              <w:rFonts w:ascii="Cambria Math" w:hAnsi="Cambria Math"/>
-            </w:rPr>
-            <m:t xml:space="preserve">  </m:t>
-          </m:r>
-          <m:r>
-            <w:rPr>
-              <w:rFonts w:ascii="Cambria Math" w:hAnsi="Cambria Math"/>
-            </w:rPr>
-            <m:t xml:space="preserve">                                         </m:t>
+            <m:t xml:space="preserve">.                                                               </m:t>
           </m:r>
           <m:d>
             <m:dPr>
@@ -4363,13 +4359,7 @@
                 <w:rPr>
                   <w:rFonts w:ascii="Cambria Math" w:hAnsi="Cambria Math"/>
                 </w:rPr>
-                <m:t>4-</m:t>
-              </m:r>
-              <m:r>
-                <w:rPr>
-                  <w:rFonts w:ascii="Cambria Math" w:hAnsi="Cambria Math"/>
-                </w:rPr>
-                <m:t>10</m:t>
+                <m:t>4-10</m:t>
               </m:r>
             </m:e>
           </m:d>
@@ -4636,8 +4626,34 @@
           <w:rPr>
             <w:rFonts w:ascii="Cambria Math" w:hAnsi="Cambria Math"/>
           </w:rPr>
-          <m:t>=dx/dt</m:t>
+          <m:t>=</m:t>
         </m:r>
+        <m:f>
+          <m:fPr>
+            <m:ctrlPr>
+              <w:rPr>
+                <w:rFonts w:ascii="Cambria Math" w:hAnsi="Cambria Math"/>
+                <w:i/>
+              </w:rPr>
+            </m:ctrlPr>
+          </m:fPr>
+          <m:num>
+            <m:r>
+              <w:rPr>
+                <w:rFonts w:ascii="Cambria Math" w:hAnsi="Cambria Math"/>
+              </w:rPr>
+              <m:t>dx</m:t>
+            </m:r>
+          </m:num>
+          <m:den>
+            <m:r>
+              <w:rPr>
+                <w:rFonts w:ascii="Cambria Math" w:hAnsi="Cambria Math"/>
+              </w:rPr>
+              <m:t>dt</m:t>
+            </m:r>
+          </m:den>
+        </m:f>
       </m:oMath>
       <w:r>
         <w:rPr>
@@ -4679,8 +4695,34 @@
           <w:rPr>
             <w:rFonts w:ascii="Cambria Math" w:hAnsi="Cambria Math"/>
           </w:rPr>
-          <m:t>=dy/dt</m:t>
+          <m:t>=</m:t>
         </m:r>
+        <m:f>
+          <m:fPr>
+            <m:ctrlPr>
+              <w:rPr>
+                <w:rFonts w:ascii="Cambria Math" w:hAnsi="Cambria Math"/>
+                <w:i/>
+              </w:rPr>
+            </m:ctrlPr>
+          </m:fPr>
+          <m:num>
+            <m:r>
+              <w:rPr>
+                <w:rFonts w:ascii="Cambria Math" w:hAnsi="Cambria Math"/>
+              </w:rPr>
+              <m:t>dy</m:t>
+            </m:r>
+          </m:num>
+          <m:den>
+            <m:r>
+              <w:rPr>
+                <w:rFonts w:ascii="Cambria Math" w:hAnsi="Cambria Math"/>
+              </w:rPr>
+              <m:t>dt</m:t>
+            </m:r>
+          </m:den>
+        </m:f>
       </m:oMath>
       <w:r>
         <w:rPr>
@@ -4722,8 +4764,34 @@
           <w:rPr>
             <w:rFonts w:ascii="Cambria Math" w:hAnsi="Cambria Math"/>
           </w:rPr>
-          <m:t>=dz/dt</m:t>
+          <m:t>=</m:t>
         </m:r>
+        <m:f>
+          <m:fPr>
+            <m:ctrlPr>
+              <w:rPr>
+                <w:rFonts w:ascii="Cambria Math" w:hAnsi="Cambria Math"/>
+                <w:i/>
+              </w:rPr>
+            </m:ctrlPr>
+          </m:fPr>
+          <m:num>
+            <m:r>
+              <w:rPr>
+                <w:rFonts w:ascii="Cambria Math" w:hAnsi="Cambria Math"/>
+              </w:rPr>
+              <m:t>dz</m:t>
+            </m:r>
+          </m:num>
+          <m:den>
+            <m:r>
+              <w:rPr>
+                <w:rFonts w:ascii="Cambria Math" w:hAnsi="Cambria Math"/>
+              </w:rPr>
+              <m:t>dt</m:t>
+            </m:r>
+          </m:den>
+        </m:f>
       </m:oMath>
       <w:r>
         <w:rPr>
@@ -4773,8 +4841,16 @@
       <w:r>
         <w:rPr>
           <w:rFonts w:hint="eastAsia"/>
-        </w:rPr>
-        <w:t>平均加速度和瞬时加速度 如果一个粒子的速度在时间区间</w:t>
+          <w:b/>
+          <w:bCs/>
+        </w:rPr>
+        <w:t>平均加速度和瞬时加速度</w:t>
+      </w:r>
+      <w:r>
+        <w:rPr>
+          <w:rFonts w:hint="eastAsia"/>
+        </w:rPr>
+        <w:t xml:space="preserve"> 如果一个粒子的速度在时间区间</w:t>
       </w:r>
       <m:oMath>
         <m:r>
@@ -5118,19 +5194,7 @@
             <w:rPr>
               <w:rFonts w:ascii="Cambria Math" w:hAnsi="Cambria Math"/>
             </w:rPr>
-            <m:t xml:space="preserve">.                       </m:t>
-          </m:r>
-          <m:r>
-            <w:rPr>
-              <w:rFonts w:ascii="Cambria Math" w:hAnsi="Cambria Math"/>
-            </w:rPr>
-            <m:t xml:space="preserve">    </m:t>
-          </m:r>
-          <m:r>
-            <w:rPr>
-              <w:rFonts w:ascii="Cambria Math" w:hAnsi="Cambria Math"/>
-            </w:rPr>
-            <m:t xml:space="preserve">                 </m:t>
+            <m:t xml:space="preserve">.                                            </m:t>
           </m:r>
           <m:d>
             <m:dPr>
@@ -5426,11 +5490,6 @@
       </w:r>
     </w:p>
     <w:p>
-      <w:pPr>
-        <w:rPr>
-          <w:rFonts w:hint="eastAsia"/>
-        </w:rPr>
-      </w:pPr>
       <m:oMathPara>
         <m:oMathParaPr>
           <m:jc m:val="right"/>
@@ -5676,40 +5735,60 @@
           <w:rPr>
             <w:rFonts w:ascii="Cambria Math" w:hAnsi="Cambria Math"/>
           </w:rPr>
-          <m:t>=d</m:t>
+          <m:t>=</m:t>
         </m:r>
-        <m:sSub>
-          <m:sSubPr>
+        <m:f>
+          <m:fPr>
             <m:ctrlPr>
               <w:rPr>
                 <w:rFonts w:ascii="Cambria Math" w:hAnsi="Cambria Math"/>
                 <w:i/>
               </w:rPr>
             </m:ctrlPr>
-          </m:sSubPr>
-          <m:e>
+          </m:fPr>
+          <m:num>
             <m:r>
               <w:rPr>
                 <w:rFonts w:ascii="Cambria Math" w:hAnsi="Cambria Math"/>
               </w:rPr>
-              <m:t>v</m:t>
+              <m:t>d</m:t>
             </m:r>
-          </m:e>
-          <m:sub>
+            <m:sSub>
+              <m:sSubPr>
+                <m:ctrlPr>
+                  <w:rPr>
+                    <w:rFonts w:ascii="Cambria Math" w:hAnsi="Cambria Math"/>
+                    <w:i/>
+                  </w:rPr>
+                </m:ctrlPr>
+              </m:sSubPr>
+              <m:e>
+                <m:r>
+                  <w:rPr>
+                    <w:rFonts w:ascii="Cambria Math" w:hAnsi="Cambria Math"/>
+                  </w:rPr>
+                  <m:t>v</m:t>
+                </m:r>
+              </m:e>
+              <m:sub>
+                <m:r>
+                  <w:rPr>
+                    <w:rFonts w:ascii="Cambria Math" w:hAnsi="Cambria Math"/>
+                  </w:rPr>
+                  <m:t>x</m:t>
+                </m:r>
+              </m:sub>
+            </m:sSub>
+          </m:num>
+          <m:den>
             <m:r>
               <w:rPr>
                 <w:rFonts w:ascii="Cambria Math" w:hAnsi="Cambria Math"/>
               </w:rPr>
-              <m:t>x</m:t>
+              <m:t>dt</m:t>
             </m:r>
-          </m:sub>
-        </m:sSub>
-        <m:r>
-          <w:rPr>
-            <w:rFonts w:ascii="Cambria Math" w:hAnsi="Cambria Math"/>
-          </w:rPr>
-          <m:t>/dt</m:t>
-        </m:r>
+          </m:den>
+        </m:f>
       </m:oMath>
       <w:r>
         <w:rPr>
@@ -5751,40 +5830,60 @@
           <w:rPr>
             <w:rFonts w:ascii="Cambria Math" w:hAnsi="Cambria Math"/>
           </w:rPr>
-          <m:t>=d</m:t>
+          <m:t>=</m:t>
         </m:r>
-        <m:sSub>
-          <m:sSubPr>
+        <m:f>
+          <m:fPr>
             <m:ctrlPr>
               <w:rPr>
                 <w:rFonts w:ascii="Cambria Math" w:hAnsi="Cambria Math"/>
                 <w:i/>
               </w:rPr>
             </m:ctrlPr>
-          </m:sSubPr>
-          <m:e>
+          </m:fPr>
+          <m:num>
             <m:r>
               <w:rPr>
                 <w:rFonts w:ascii="Cambria Math" w:hAnsi="Cambria Math"/>
               </w:rPr>
-              <m:t>v</m:t>
+              <m:t>d</m:t>
             </m:r>
-          </m:e>
-          <m:sub>
+            <m:sSub>
+              <m:sSubPr>
+                <m:ctrlPr>
+                  <w:rPr>
+                    <w:rFonts w:ascii="Cambria Math" w:hAnsi="Cambria Math"/>
+                    <w:i/>
+                  </w:rPr>
+                </m:ctrlPr>
+              </m:sSubPr>
+              <m:e>
+                <m:r>
+                  <w:rPr>
+                    <w:rFonts w:ascii="Cambria Math" w:hAnsi="Cambria Math"/>
+                  </w:rPr>
+                  <m:t>v</m:t>
+                </m:r>
+              </m:e>
+              <m:sub>
+                <m:r>
+                  <w:rPr>
+                    <w:rFonts w:ascii="Cambria Math" w:hAnsi="Cambria Math"/>
+                  </w:rPr>
+                  <m:t>y</m:t>
+                </m:r>
+              </m:sub>
+            </m:sSub>
+          </m:num>
+          <m:den>
             <m:r>
               <w:rPr>
                 <w:rFonts w:ascii="Cambria Math" w:hAnsi="Cambria Math"/>
               </w:rPr>
-              <m:t>y</m:t>
+              <m:t>dt</m:t>
             </m:r>
-          </m:sub>
-        </m:sSub>
-        <m:r>
-          <w:rPr>
-            <w:rFonts w:ascii="Cambria Math" w:hAnsi="Cambria Math"/>
-          </w:rPr>
-          <m:t>/dt</m:t>
-        </m:r>
+          </m:den>
+        </m:f>
       </m:oMath>
       <w:r>
         <w:rPr>
@@ -5829,40 +5928,60 @@
           <w:rPr>
             <w:rFonts w:ascii="Cambria Math" w:hAnsi="Cambria Math"/>
           </w:rPr>
-          <m:t>=d</m:t>
+          <m:t>=</m:t>
         </m:r>
-        <m:sSub>
-          <m:sSubPr>
+        <m:f>
+          <m:fPr>
             <m:ctrlPr>
               <w:rPr>
                 <w:rFonts w:ascii="Cambria Math" w:hAnsi="Cambria Math"/>
                 <w:i/>
               </w:rPr>
             </m:ctrlPr>
-          </m:sSubPr>
-          <m:e>
+          </m:fPr>
+          <m:num>
             <m:r>
               <w:rPr>
                 <w:rFonts w:ascii="Cambria Math" w:hAnsi="Cambria Math"/>
               </w:rPr>
-              <m:t>v</m:t>
+              <m:t>d</m:t>
             </m:r>
-          </m:e>
-          <m:sub>
+            <m:sSub>
+              <m:sSubPr>
+                <m:ctrlPr>
+                  <w:rPr>
+                    <w:rFonts w:ascii="Cambria Math" w:hAnsi="Cambria Math"/>
+                    <w:i/>
+                  </w:rPr>
+                </m:ctrlPr>
+              </m:sSubPr>
+              <m:e>
+                <m:r>
+                  <w:rPr>
+                    <w:rFonts w:ascii="Cambria Math" w:hAnsi="Cambria Math"/>
+                  </w:rPr>
+                  <m:t>v</m:t>
+                </m:r>
+              </m:e>
+              <m:sub>
+                <m:r>
+                  <w:rPr>
+                    <w:rFonts w:ascii="Cambria Math" w:hAnsi="Cambria Math"/>
+                  </w:rPr>
+                  <m:t>z</m:t>
+                </m:r>
+              </m:sub>
+            </m:sSub>
+          </m:num>
+          <m:den>
             <m:r>
               <w:rPr>
                 <w:rFonts w:ascii="Cambria Math" w:hAnsi="Cambria Math"/>
               </w:rPr>
-              <m:t>z</m:t>
+              <m:t>dt</m:t>
             </m:r>
-          </m:sub>
-        </m:sSub>
-        <m:r>
-          <w:rPr>
-            <w:rFonts w:ascii="Cambria Math" w:hAnsi="Cambria Math"/>
-          </w:rPr>
-          <m:t>/dt</m:t>
-        </m:r>
+          </m:den>
+        </m:f>
       </m:oMath>
       <w:r>
         <w:t>.</w:t>
@@ -5873,8 +5992,16 @@
       <w:r>
         <w:rPr>
           <w:rFonts w:hint="eastAsia"/>
-        </w:rPr>
-        <w:t>抛体运动 抛体运动指的是粒子以初速度</w:t>
+          <w:b/>
+          <w:bCs/>
+        </w:rPr>
+        <w:t>抛体运动</w:t>
+      </w:r>
+      <w:r>
+        <w:rPr>
+          <w:rFonts w:hint="eastAsia"/>
+        </w:rPr>
+        <w:t xml:space="preserve"> 抛体运动指的是粒子以初速度</w:t>
       </w:r>
       <m:oMath>
         <m:sSub>
@@ -6232,19 +6359,7 @@
             <w:rPr>
               <w:rFonts w:ascii="Cambria Math" w:hAnsi="Cambria Math"/>
             </w:rPr>
-            <m:t xml:space="preserve">t,                          </m:t>
-          </m:r>
-          <m:r>
-            <w:rPr>
-              <w:rFonts w:ascii="Cambria Math" w:hAnsi="Cambria Math"/>
-            </w:rPr>
-            <m:t xml:space="preserve">      </m:t>
-          </m:r>
-          <m:r>
-            <w:rPr>
-              <w:rFonts w:ascii="Cambria Math" w:hAnsi="Cambria Math"/>
-            </w:rPr>
-            <m:t xml:space="preserve">                 </m:t>
+            <m:t xml:space="preserve">t,                                                 </m:t>
           </m:r>
           <m:d>
             <m:dPr>
@@ -6472,19 +6587,7 @@
             <w:rPr>
               <w:rFonts w:ascii="Cambria Math" w:hAnsi="Cambria Math"/>
             </w:rPr>
-            <m:t xml:space="preserve">,                 </m:t>
-          </m:r>
-          <m:r>
-            <w:rPr>
-              <w:rFonts w:ascii="Cambria Math" w:hAnsi="Cambria Math"/>
-            </w:rPr>
-            <m:t xml:space="preserve">      </m:t>
-          </m:r>
-          <m:r>
-            <w:rPr>
-              <w:rFonts w:ascii="Cambria Math" w:hAnsi="Cambria Math"/>
-            </w:rPr>
-            <m:t xml:space="preserve">           </m:t>
+            <m:t xml:space="preserve">,                                  </m:t>
           </m:r>
           <m:d>
             <m:dPr>
@@ -6514,11 +6617,6 @@
       </m:oMathPara>
     </w:p>
     <w:p>
-      <w:pPr>
-        <w:rPr>
-          <w:rFonts w:hint="eastAsia"/>
-        </w:rPr>
-      </w:pPr>
       <m:oMathPara>
         <m:oMathParaPr>
           <m:jc m:val="right"/>
@@ -6635,19 +6733,7 @@
             <w:rPr>
               <w:rFonts w:ascii="Cambria Math" w:hAnsi="Cambria Math"/>
             </w:rPr>
-            <m:t xml:space="preserve">-gt,                 </m:t>
-          </m:r>
-          <m:r>
-            <w:rPr>
-              <w:rFonts w:ascii="Cambria Math" w:hAnsi="Cambria Math"/>
-            </w:rPr>
-            <m:t xml:space="preserve">      </m:t>
-          </m:r>
-          <m:r>
-            <w:rPr>
-              <w:rFonts w:ascii="Cambria Math" w:hAnsi="Cambria Math"/>
-            </w:rPr>
-            <m:t xml:space="preserve">                      </m:t>
+            <m:t xml:space="preserve">-gt,                                             </m:t>
           </m:r>
           <m:d>
             <m:dPr>
@@ -6883,19 +6969,7 @@
             <w:rPr>
               <w:rFonts w:ascii="Cambria Math" w:hAnsi="Cambria Math"/>
             </w:rPr>
-            <m:t xml:space="preserve">. </m:t>
-          </m:r>
-          <m:r>
-            <w:rPr>
-              <w:rFonts w:ascii="Cambria Math" w:hAnsi="Cambria Math"/>
-            </w:rPr>
-            <m:t xml:space="preserve">      </m:t>
-          </m:r>
-          <m:r>
-            <w:rPr>
-              <w:rFonts w:ascii="Cambria Math" w:hAnsi="Cambria Math"/>
-            </w:rPr>
-            <m:t xml:space="preserve">               </m:t>
+            <m:t xml:space="preserve">.                      </m:t>
           </m:r>
           <m:d>
             <m:dPr>
@@ -6929,13 +7003,7 @@
         <w:rPr>
           <w:rFonts w:hint="eastAsia"/>
         </w:rPr>
-        <w:t>抛体运动中粒子的轨迹（路径）是抛物</w:t>
-      </w:r>
-      <w:r>
-        <w:rPr>
-          <w:rFonts w:hint="eastAsia"/>
-        </w:rPr>
-        <w:t>,</w:t>
+        <w:t>抛体运动中粒子的轨迹（路径）是抛物,</w:t>
       </w:r>
       <w:r>
         <w:t xml:space="preserve"> </w:t>
@@ -7195,21 +7263,7 @@
             <w:rPr>
               <w:rFonts w:ascii="Cambria Math" w:hAnsi="Cambria Math"/>
             </w:rPr>
-            <m:t xml:space="preserve">,      </m:t>
-          </m:r>
-          <m:r>
-            <w:rPr>
-              <w:rFonts w:ascii="Cambria Math" w:hAnsi="Cambria Math"/>
-            </w:rPr>
-            <m:t xml:space="preserve">       </m:t>
-          </m:r>
-          <w:bookmarkStart w:id="0" w:name="_GoBack"/>
-          <w:bookmarkEnd w:id="0"/>
-          <m:r>
-            <w:rPr>
-              <w:rFonts w:ascii="Cambria Math" w:hAnsi="Cambria Math"/>
-            </w:rPr>
-            <m:t xml:space="preserve">         </m:t>
+            <m:t xml:space="preserve">,                      </m:t>
           </m:r>
           <m:d>
             <m:dPr>
@@ -7488,8 +7542,16 @@
       <w:r>
         <w:rPr>
           <w:rFonts w:hint="eastAsia"/>
-        </w:rPr>
-        <w:t>匀速圆周运动 如果一个粒子以固定速度</w:t>
+          <w:b/>
+          <w:bCs/>
+        </w:rPr>
+        <w:t>匀速圆周运动</w:t>
+      </w:r>
+      <w:r>
+        <w:rPr>
+          <w:rFonts w:hint="eastAsia"/>
+        </w:rPr>
+        <w:t xml:space="preserve"> 如果一个粒子以固定速度</w:t>
       </w:r>
       <m:oMath>
         <m:r>
@@ -7805,8 +7867,16 @@
       <w:r>
         <w:rPr>
           <w:rFonts w:hint="eastAsia"/>
-        </w:rPr>
-        <w:t>相对运动 当两个参考点A和</w:t>
+          <w:b/>
+          <w:bCs/>
+        </w:rPr>
+        <w:t>相对运动</w:t>
+      </w:r>
+      <w:r>
+        <w:rPr>
+          <w:rFonts w:hint="eastAsia"/>
+        </w:rPr>
+        <w:t xml:space="preserve"> 当两个参考点A和</w:t>
       </w:r>
       <w:r>
         <w:t>B</w:t>
@@ -7824,7 +7894,14 @@
         <w:rPr>
           <w:rFonts w:hint="eastAsia"/>
         </w:rPr>
-        <w:t>粒子P的速度在A点的观察值通常与在B点的观察值不一致</w:t>
+        <w:t>粒子P的速度在A点的观察值通常</w:t>
+      </w:r>
+      <w:r>
+        <w:rPr>
+          <w:rFonts w:hint="eastAsia"/>
+        </w:rPr>
+        <w:lastRenderedPageBreak/>
+        <w:t>与在B点的观察值不一致</w:t>
       </w:r>
       <w:r>
         <w:rPr>
@@ -7985,13 +8062,7 @@
                 <w:rPr>
                   <w:rFonts w:ascii="Cambria Math" w:hAnsi="Cambria Math"/>
                 </w:rPr>
-                <m:t>B</m:t>
-              </m:r>
-              <m:r>
-                <w:rPr>
-                  <w:rFonts w:ascii="Cambria Math" w:hAnsi="Cambria Math"/>
-                </w:rPr>
-                <m:t>A</m:t>
+                <m:t>BA</m:t>
               </m:r>
             </m:sub>
           </m:sSub>
@@ -8028,13 +8099,7 @@
         </m:oMath>
       </m:oMathPara>
     </w:p>
-    <w:p>
-      <w:pPr>
-        <w:rPr>
-          <w:rFonts w:hint="eastAsia"/>
-        </w:rPr>
-      </w:pPr>
-    </w:p>
+    <w:p/>
     <w:p>
       <w:r>
         <w:rPr>
@@ -8256,7 +8321,1357 @@
     <w:p>
       <w:pPr>
         <w:rPr>
-          <w:rFonts w:hint="eastAsia"/>
+          <w:rFonts w:asciiTheme="minorEastAsia" w:hAnsiTheme="minorEastAsia"/>
+        </w:rPr>
+      </w:pPr>
+      <w:r>
+        <w:rPr>
+          <w:rFonts w:asciiTheme="minorEastAsia" w:hAnsiTheme="minorEastAsia" w:hint="eastAsia"/>
+        </w:rPr>
+        <w:t>五、力和运动—</w:t>
+      </w:r>
+      <w:r>
+        <w:rPr>
+          <w:rFonts w:asciiTheme="minorEastAsia" w:hAnsiTheme="minorEastAsia"/>
+        </w:rPr>
+        <w:t>Ⅰ</w:t>
+      </w:r>
+      <w:r>
+        <w:rPr>
+          <w:rFonts w:asciiTheme="minorEastAsia" w:hAnsiTheme="minorEastAsia" w:hint="eastAsia"/>
+        </w:rPr>
+        <w:t>2019年10月17日09点19分</w:t>
+      </w:r>
+    </w:p>
+    <w:p>
+      <w:pPr>
+        <w:rPr>
+          <w:rFonts w:asciiTheme="minorEastAsia" w:hAnsiTheme="minorEastAsia"/>
+        </w:rPr>
+      </w:pPr>
+      <w:r>
+        <w:rPr>
+          <w:rFonts w:asciiTheme="minorEastAsia" w:hAnsiTheme="minorEastAsia" w:hint="eastAsia"/>
+          <w:b/>
+          <w:bCs/>
+        </w:rPr>
+        <w:t>牛顿力学</w:t>
+      </w:r>
+      <w:r>
+        <w:rPr>
+          <w:rFonts w:asciiTheme="minorEastAsia" w:hAnsiTheme="minorEastAsia" w:hint="eastAsia"/>
+        </w:rPr>
+        <w:t xml:space="preserve"> 当物体受到其他物体的一个或多个力（推动或拉动）时</w:t>
+      </w:r>
+      <w:r>
+        <w:rPr>
+          <w:rFonts w:asciiTheme="minorEastAsia" w:hAnsiTheme="minorEastAsia" w:hint="eastAsia"/>
+        </w:rPr>
+        <w:t>,</w:t>
+      </w:r>
+      <w:r>
+        <w:rPr>
+          <w:rFonts w:asciiTheme="minorEastAsia" w:hAnsiTheme="minorEastAsia"/>
+        </w:rPr>
+        <w:t xml:space="preserve"> </w:t>
+      </w:r>
+      <w:r>
+        <w:rPr>
+          <w:rFonts w:asciiTheme="minorEastAsia" w:hAnsiTheme="minorEastAsia" w:hint="eastAsia"/>
+        </w:rPr>
+        <w:t>物体的速度会发生变化（物体会加速）</w:t>
+      </w:r>
+      <w:r>
+        <w:rPr>
+          <w:rFonts w:asciiTheme="minorEastAsia" w:hAnsiTheme="minorEastAsia" w:hint="eastAsia"/>
+        </w:rPr>
+        <w:t>.</w:t>
+      </w:r>
+      <w:r>
+        <w:rPr>
+          <w:rFonts w:asciiTheme="minorEastAsia" w:hAnsiTheme="minorEastAsia"/>
+        </w:rPr>
+        <w:t>牛顿力学将加速度和力联系起来</w:t>
+      </w:r>
+      <w:r>
+        <w:rPr>
+          <w:rFonts w:asciiTheme="minorEastAsia" w:hAnsiTheme="minorEastAsia" w:hint="eastAsia"/>
+        </w:rPr>
+        <w:t>.</w:t>
+      </w:r>
+    </w:p>
+    <w:p>
+      <w:pPr>
+        <w:rPr>
+          <w:rFonts w:asciiTheme="minorEastAsia" w:hAnsiTheme="minorEastAsia"/>
+        </w:rPr>
+      </w:pPr>
+    </w:p>
+    <w:p>
+      <w:pPr>
+        <w:rPr>
+          <w:rFonts w:asciiTheme="minorEastAsia" w:hAnsiTheme="minorEastAsia"/>
+        </w:rPr>
+      </w:pPr>
+      <w:r>
+        <w:rPr>
+          <w:rFonts w:asciiTheme="minorEastAsia" w:hAnsiTheme="minorEastAsia" w:hint="eastAsia"/>
+          <w:b/>
+          <w:bCs/>
+        </w:rPr>
+        <w:t>力</w:t>
+      </w:r>
+      <w:r>
+        <w:rPr>
+          <w:rFonts w:asciiTheme="minorEastAsia" w:hAnsiTheme="minorEastAsia" w:hint="eastAsia"/>
+        </w:rPr>
+        <w:t xml:space="preserve"> </w:t>
+      </w:r>
+      <w:r>
+        <w:rPr>
+          <w:rFonts w:asciiTheme="minorEastAsia" w:hAnsiTheme="minorEastAsia" w:hint="eastAsia"/>
+        </w:rPr>
+        <w:t>力是矢量</w:t>
+      </w:r>
+      <w:r>
+        <w:rPr>
+          <w:rFonts w:asciiTheme="minorEastAsia" w:hAnsiTheme="minorEastAsia" w:hint="eastAsia"/>
+        </w:rPr>
+        <w:t>.</w:t>
+      </w:r>
+      <w:r>
+        <w:rPr>
+          <w:rFonts w:asciiTheme="minorEastAsia" w:hAnsiTheme="minorEastAsia"/>
+        </w:rPr>
+        <w:t xml:space="preserve"> </w:t>
+      </w:r>
+      <w:r>
+        <w:rPr>
+          <w:rFonts w:asciiTheme="minorEastAsia" w:hAnsiTheme="minorEastAsia"/>
+        </w:rPr>
+        <w:t>它们的大小由标准千克的加速度来定义</w:t>
+      </w:r>
+      <w:r>
+        <w:rPr>
+          <w:rFonts w:asciiTheme="minorEastAsia" w:hAnsiTheme="minorEastAsia" w:hint="eastAsia"/>
+        </w:rPr>
+        <w:t>.</w:t>
+      </w:r>
+      <w:r>
+        <w:rPr>
+          <w:rFonts w:asciiTheme="minorEastAsia" w:hAnsiTheme="minorEastAsia"/>
+        </w:rPr>
+        <w:t xml:space="preserve"> </w:t>
+      </w:r>
+      <w:r>
+        <w:rPr>
+          <w:rFonts w:asciiTheme="minorEastAsia" w:hAnsiTheme="minorEastAsia"/>
+        </w:rPr>
+        <w:t>将标准物体精确加速</w:t>
+      </w:r>
+      <m:oMath>
+        <m:r>
+          <w:rPr>
+            <w:rFonts w:ascii="Cambria Math" w:hAnsi="Cambria Math"/>
+          </w:rPr>
+          <m:t>1</m:t>
+        </m:r>
+        <m:r>
+          <w:rPr>
+            <w:rFonts w:ascii="Cambria Math" w:eastAsiaTheme="minorHAnsi" w:hAnsi="Cambria Math"/>
+          </w:rPr>
+          <m:t>m/</m:t>
+        </m:r>
+        <m:sSup>
+          <m:sSupPr>
+            <m:ctrlPr>
+              <w:rPr>
+                <w:rFonts w:ascii="Cambria Math" w:eastAsiaTheme="minorHAnsi" w:hAnsi="Cambria Math"/>
+                <w:i/>
+              </w:rPr>
+            </m:ctrlPr>
+          </m:sSupPr>
+          <m:e>
+            <m:r>
+              <w:rPr>
+                <w:rFonts w:ascii="Cambria Math" w:eastAsiaTheme="minorHAnsi" w:hAnsi="Cambria Math"/>
+              </w:rPr>
+              <m:t>s</m:t>
+            </m:r>
+          </m:e>
+          <m:sup>
+            <m:r>
+              <w:rPr>
+                <w:rFonts w:ascii="Cambria Math" w:eastAsiaTheme="minorHAnsi" w:hAnsi="Cambria Math"/>
+              </w:rPr>
+              <m:t>2</m:t>
+            </m:r>
+          </m:sup>
+        </m:sSup>
+      </m:oMath>
+      <w:r>
+        <w:rPr>
+          <w:rFonts w:asciiTheme="minorEastAsia" w:hAnsiTheme="minorEastAsia"/>
+        </w:rPr>
+        <w:t>的力</w:t>
+      </w:r>
+      <w:r>
+        <w:rPr>
+          <w:rFonts w:asciiTheme="minorEastAsia" w:hAnsiTheme="minorEastAsia" w:hint="eastAsia"/>
+        </w:rPr>
+        <w:t>的大小</w:t>
+      </w:r>
+      <w:r>
+        <w:rPr>
+          <w:rFonts w:asciiTheme="minorEastAsia" w:hAnsiTheme="minorEastAsia"/>
+        </w:rPr>
+        <w:t>定义为1N</w:t>
+      </w:r>
+      <w:r>
+        <w:rPr>
+          <w:rFonts w:asciiTheme="minorEastAsia" w:hAnsiTheme="minorEastAsia" w:hint="eastAsia"/>
+        </w:rPr>
+        <w:t>.</w:t>
+      </w:r>
+      <w:r>
+        <w:rPr>
+          <w:rFonts w:asciiTheme="minorEastAsia" w:hAnsiTheme="minorEastAsia"/>
+        </w:rPr>
+        <w:t xml:space="preserve"> </w:t>
+      </w:r>
+      <w:r>
+        <w:rPr>
+          <w:rFonts w:asciiTheme="minorEastAsia" w:hAnsiTheme="minorEastAsia"/>
+        </w:rPr>
+        <w:t>力的方向就是它引起加速度的方向</w:t>
+      </w:r>
+      <w:r>
+        <w:rPr>
+          <w:rFonts w:asciiTheme="minorEastAsia" w:hAnsiTheme="minorEastAsia" w:hint="eastAsia"/>
+        </w:rPr>
+        <w:t>.</w:t>
+      </w:r>
+      <w:r>
+        <w:rPr>
+          <w:rFonts w:asciiTheme="minorEastAsia" w:hAnsiTheme="minorEastAsia"/>
+        </w:rPr>
+        <w:t xml:space="preserve"> </w:t>
+      </w:r>
+      <w:r>
+        <w:rPr>
+          <w:rFonts w:asciiTheme="minorEastAsia" w:hAnsiTheme="minorEastAsia"/>
+        </w:rPr>
+        <w:t>力是根据矢量代数规则的组合</w:t>
+      </w:r>
+      <w:r>
+        <w:rPr>
+          <w:rFonts w:asciiTheme="minorEastAsia" w:hAnsiTheme="minorEastAsia" w:hint="eastAsia"/>
+        </w:rPr>
+        <w:t>.</w:t>
+      </w:r>
+      <w:r>
+        <w:rPr>
+          <w:rFonts w:asciiTheme="minorEastAsia" w:hAnsiTheme="minorEastAsia"/>
+        </w:rPr>
+        <w:t xml:space="preserve"> </w:t>
+      </w:r>
+      <w:r>
+        <w:rPr>
+          <w:rFonts w:asciiTheme="minorEastAsia" w:hAnsiTheme="minorEastAsia"/>
+        </w:rPr>
+        <w:t>物体上的净力是所有作用在物体上的力的矢量和</w:t>
+      </w:r>
+      <w:r>
+        <w:rPr>
+          <w:rFonts w:asciiTheme="minorEastAsia" w:hAnsiTheme="minorEastAsia" w:hint="eastAsia"/>
+        </w:rPr>
+        <w:t>.</w:t>
+      </w:r>
+    </w:p>
+    <w:p>
+      <w:pPr>
+        <w:rPr>
+          <w:rFonts w:asciiTheme="minorEastAsia" w:hAnsiTheme="minorEastAsia"/>
+        </w:rPr>
+      </w:pPr>
+    </w:p>
+    <w:p>
+      <w:pPr>
+        <w:rPr>
+          <w:rFonts w:asciiTheme="minorEastAsia" w:hAnsiTheme="minorEastAsia"/>
+        </w:rPr>
+      </w:pPr>
+      <w:r>
+        <w:rPr>
+          <w:rFonts w:asciiTheme="minorEastAsia" w:hAnsiTheme="minorEastAsia" w:hint="eastAsia"/>
+          <w:b/>
+          <w:bCs/>
+        </w:rPr>
+        <w:t>牛顿第一定律</w:t>
+      </w:r>
+      <w:r>
+        <w:rPr>
+          <w:rFonts w:asciiTheme="minorEastAsia" w:hAnsiTheme="minorEastAsia" w:hint="eastAsia"/>
+        </w:rPr>
+        <w:t xml:space="preserve"> </w:t>
+      </w:r>
+      <w:r>
+        <w:rPr>
+          <w:rFonts w:asciiTheme="minorEastAsia" w:hAnsiTheme="minorEastAsia" w:hint="eastAsia"/>
+        </w:rPr>
+        <w:t>任何物体都要保持匀速直线运动或静止状态，直到外力迫使它改变运动状态为止</w:t>
+      </w:r>
+      <w:r>
+        <w:rPr>
+          <w:rFonts w:asciiTheme="minorEastAsia" w:hAnsiTheme="minorEastAsia" w:hint="eastAsia"/>
+        </w:rPr>
+        <w:t>.</w:t>
+      </w:r>
+    </w:p>
+    <w:p>
+      <w:pPr>
+        <w:rPr>
+          <w:rFonts w:asciiTheme="minorEastAsia" w:hAnsiTheme="minorEastAsia"/>
+        </w:rPr>
+      </w:pPr>
+    </w:p>
+    <w:p>
+      <w:pPr>
+        <w:rPr>
+          <w:rFonts w:asciiTheme="minorEastAsia" w:hAnsiTheme="minorEastAsia"/>
+        </w:rPr>
+      </w:pPr>
+      <w:r>
+        <w:rPr>
+          <w:rFonts w:asciiTheme="minorEastAsia" w:hAnsiTheme="minorEastAsia" w:hint="eastAsia"/>
+          <w:b/>
+          <w:bCs/>
+        </w:rPr>
+        <w:t>惯性参考系</w:t>
+      </w:r>
+      <w:r>
+        <w:rPr>
+          <w:rFonts w:asciiTheme="minorEastAsia" w:hAnsiTheme="minorEastAsia" w:hint="eastAsia"/>
+        </w:rPr>
+        <w:t xml:space="preserve"> </w:t>
+      </w:r>
+      <w:r>
+        <w:rPr>
+          <w:rFonts w:asciiTheme="minorEastAsia" w:hAnsiTheme="minorEastAsia" w:hint="eastAsia"/>
+        </w:rPr>
+        <w:t>牛顿力学所成立的参考系称为惯性参考系或惯性系</w:t>
+      </w:r>
+      <w:r>
+        <w:rPr>
+          <w:rFonts w:asciiTheme="minorEastAsia" w:hAnsiTheme="minorEastAsia" w:hint="eastAsia"/>
+        </w:rPr>
+        <w:t>.</w:t>
+      </w:r>
+      <w:r>
+        <w:rPr>
+          <w:rFonts w:asciiTheme="minorEastAsia" w:hAnsiTheme="minorEastAsia"/>
+        </w:rPr>
+        <w:t xml:space="preserve"> </w:t>
+      </w:r>
+      <w:r>
+        <w:rPr>
+          <w:rFonts w:asciiTheme="minorEastAsia" w:hAnsiTheme="minorEastAsia"/>
+        </w:rPr>
+        <w:t>牛顿力学不成立的参考系称为非惯性</w:t>
+      </w:r>
+      <w:r>
+        <w:rPr>
+          <w:rFonts w:asciiTheme="minorEastAsia" w:hAnsiTheme="minorEastAsia" w:hint="eastAsia"/>
+        </w:rPr>
+        <w:t>参考</w:t>
+      </w:r>
+      <w:r>
+        <w:rPr>
+          <w:rFonts w:asciiTheme="minorEastAsia" w:hAnsiTheme="minorEastAsia"/>
+        </w:rPr>
+        <w:t>系或非惯性系</w:t>
+      </w:r>
+      <w:r>
+        <w:rPr>
+          <w:rFonts w:asciiTheme="minorEastAsia" w:hAnsiTheme="minorEastAsia" w:hint="eastAsia"/>
+        </w:rPr>
+        <w:t>.</w:t>
+      </w:r>
+    </w:p>
+    <w:p>
+      <w:pPr>
+        <w:rPr>
+          <w:rFonts w:asciiTheme="minorEastAsia" w:hAnsiTheme="minorEastAsia"/>
+        </w:rPr>
+      </w:pPr>
+    </w:p>
+    <w:p>
+      <w:pPr>
+        <w:rPr>
+          <w:rFonts w:eastAsiaTheme="minorHAnsi"/>
+        </w:rPr>
+      </w:pPr>
+      <w:r>
+        <w:rPr>
+          <w:rFonts w:eastAsiaTheme="minorHAnsi" w:hint="eastAsia"/>
+          <w:b/>
+          <w:bCs/>
+        </w:rPr>
+        <w:t>质量</w:t>
+      </w:r>
+      <w:r>
+        <w:rPr>
+          <w:rFonts w:eastAsiaTheme="minorHAnsi" w:hint="eastAsia"/>
+        </w:rPr>
+        <w:t xml:space="preserve"> </w:t>
+      </w:r>
+      <w:r>
+        <w:rPr>
+          <w:rFonts w:eastAsiaTheme="minorHAnsi" w:hint="eastAsia"/>
+        </w:rPr>
+        <w:t>物体的质量是该物体的特征</w:t>
+      </w:r>
+      <w:r>
+        <w:rPr>
+          <w:rFonts w:eastAsiaTheme="minorHAnsi" w:hint="eastAsia"/>
+        </w:rPr>
+        <w:t>,</w:t>
+      </w:r>
+      <w:r>
+        <w:rPr>
+          <w:rFonts w:eastAsiaTheme="minorHAnsi"/>
+        </w:rPr>
+        <w:t xml:space="preserve"> </w:t>
+      </w:r>
+      <w:r>
+        <w:rPr>
+          <w:rFonts w:eastAsiaTheme="minorHAnsi" w:hint="eastAsia"/>
+        </w:rPr>
+        <w:t>该特征将物体的加速度与引起加速度的净力相关联</w:t>
+      </w:r>
+      <w:r>
+        <w:rPr>
+          <w:rFonts w:eastAsiaTheme="minorHAnsi" w:hint="eastAsia"/>
+        </w:rPr>
+        <w:t>.</w:t>
+      </w:r>
+      <w:r>
+        <w:rPr>
+          <w:rFonts w:eastAsiaTheme="minorHAnsi"/>
+        </w:rPr>
+        <w:t xml:space="preserve"> </w:t>
+      </w:r>
+      <w:r>
+        <w:rPr>
+          <w:rFonts w:eastAsiaTheme="minorHAnsi"/>
+        </w:rPr>
+        <w:t>质量是标量。</w:t>
+      </w:r>
+    </w:p>
+    <w:p>
+      <w:pPr>
+        <w:rPr>
+          <w:rFonts w:eastAsiaTheme="minorHAnsi" w:hint="eastAsia"/>
+        </w:rPr>
+      </w:pPr>
+    </w:p>
+    <w:p>
+      <w:pPr>
+        <w:rPr>
+          <w:rFonts w:eastAsiaTheme="minorHAnsi"/>
+        </w:rPr>
+      </w:pPr>
+      <w:r>
+        <w:rPr>
+          <w:rFonts w:eastAsiaTheme="minorHAnsi" w:hint="eastAsia"/>
+          <w:b/>
+          <w:bCs/>
+        </w:rPr>
+        <w:t>牛顿第二定律</w:t>
+      </w:r>
+      <w:r>
+        <w:rPr>
+          <w:rFonts w:eastAsiaTheme="minorHAnsi" w:hint="eastAsia"/>
+        </w:rPr>
+        <w:t xml:space="preserve"> 作用在质量为</w:t>
+      </w:r>
+      <m:oMath>
+        <m:r>
+          <w:rPr>
+            <w:rFonts w:ascii="Cambria Math" w:eastAsiaTheme="minorHAnsi" w:hAnsi="Cambria Math" w:hint="eastAsia"/>
+          </w:rPr>
+          <m:t>m</m:t>
+        </m:r>
+      </m:oMath>
+      <w:r>
+        <w:rPr>
+          <w:rFonts w:eastAsiaTheme="minorHAnsi" w:hint="eastAsia"/>
+        </w:rPr>
+        <w:t>的物体上的力</w:t>
+      </w:r>
+      <m:oMath>
+        <m:sSub>
+          <m:sSubPr>
+            <m:ctrlPr>
+              <w:rPr>
+                <w:rFonts w:ascii="Cambria Math" w:eastAsiaTheme="minorHAnsi" w:hAnsi="Cambria Math"/>
+                <w:i/>
+              </w:rPr>
+            </m:ctrlPr>
+          </m:sSubPr>
+          <m:e>
+            <m:acc>
+              <m:accPr>
+                <m:chr m:val="⃗"/>
+                <m:ctrlPr>
+                  <w:rPr>
+                    <w:rFonts w:ascii="Cambria Math" w:eastAsiaTheme="minorHAnsi" w:hAnsi="Cambria Math"/>
+                    <w:i/>
+                  </w:rPr>
+                </m:ctrlPr>
+              </m:accPr>
+              <m:e>
+                <m:r>
+                  <w:rPr>
+                    <w:rFonts w:ascii="Cambria Math" w:eastAsiaTheme="minorHAnsi" w:hAnsi="Cambria Math"/>
+                  </w:rPr>
+                  <m:t>F</m:t>
+                </m:r>
+              </m:e>
+            </m:acc>
+          </m:e>
+          <m:sub>
+            <m:r>
+              <w:rPr>
+                <w:rFonts w:ascii="Cambria Math" w:eastAsiaTheme="minorHAnsi" w:hAnsi="Cambria Math"/>
+              </w:rPr>
+              <m:t>net</m:t>
+            </m:r>
+          </m:sub>
+        </m:sSub>
+      </m:oMath>
+      <w:r>
+        <w:rPr>
+          <w:rFonts w:eastAsiaTheme="minorHAnsi" w:hint="eastAsia"/>
+        </w:rPr>
+        <w:t>与物体加速度</w:t>
+      </w:r>
+      <m:oMath>
+        <m:acc>
+          <m:accPr>
+            <m:chr m:val="⃗"/>
+            <m:ctrlPr>
+              <w:rPr>
+                <w:rFonts w:ascii="Cambria Math" w:eastAsiaTheme="minorHAnsi" w:hAnsi="Cambria Math"/>
+                <w:i/>
+              </w:rPr>
+            </m:ctrlPr>
+          </m:accPr>
+          <m:e>
+            <m:r>
+              <w:rPr>
+                <w:rFonts w:ascii="Cambria Math" w:eastAsiaTheme="minorHAnsi" w:hAnsi="Cambria Math"/>
+              </w:rPr>
+              <m:t>a</m:t>
+            </m:r>
+          </m:e>
+        </m:acc>
+      </m:oMath>
+      <w:r>
+        <w:rPr>
+          <w:rFonts w:eastAsiaTheme="minorHAnsi" w:hint="eastAsia"/>
+        </w:rPr>
+        <w:t>的关系为</w:t>
+      </w:r>
+    </w:p>
+    <w:p>
+      <m:oMathPara>
+        <m:oMathParaPr>
+          <m:jc m:val="right"/>
+        </m:oMathParaPr>
+        <m:oMath>
+          <m:sSub>
+            <m:sSubPr>
+              <m:ctrlPr>
+                <w:rPr>
+                  <w:rFonts w:ascii="Cambria Math" w:eastAsiaTheme="minorHAnsi" w:hAnsi="Cambria Math"/>
+                  <w:i/>
+                </w:rPr>
+              </m:ctrlPr>
+            </m:sSubPr>
+            <m:e>
+              <m:acc>
+                <m:accPr>
+                  <m:chr m:val="⃗"/>
+                  <m:ctrlPr>
+                    <w:rPr>
+                      <w:rFonts w:ascii="Cambria Math" w:eastAsiaTheme="minorHAnsi" w:hAnsi="Cambria Math"/>
+                      <w:i/>
+                    </w:rPr>
+                  </m:ctrlPr>
+                </m:accPr>
+                <m:e>
+                  <m:r>
+                    <w:rPr>
+                      <w:rFonts w:ascii="Cambria Math" w:eastAsiaTheme="minorHAnsi" w:hAnsi="Cambria Math"/>
+                    </w:rPr>
+                    <m:t>F</m:t>
+                  </m:r>
+                </m:e>
+              </m:acc>
+            </m:e>
+            <m:sub>
+              <m:r>
+                <w:rPr>
+                  <w:rFonts w:ascii="Cambria Math" w:eastAsiaTheme="minorHAnsi" w:hAnsi="Cambria Math"/>
+                </w:rPr>
+                <m:t>net</m:t>
+              </m:r>
+            </m:sub>
+          </m:sSub>
+          <m:r>
+            <w:rPr>
+              <w:rFonts w:ascii="Cambria Math" w:eastAsiaTheme="minorHAnsi" w:hAnsi="Cambria Math"/>
+            </w:rPr>
+            <m:t>=m</m:t>
+          </m:r>
+          <m:acc>
+            <m:accPr>
+              <m:chr m:val="⃗"/>
+              <m:ctrlPr>
+                <w:rPr>
+                  <w:rFonts w:ascii="Cambria Math" w:eastAsiaTheme="minorHAnsi" w:hAnsi="Cambria Math"/>
+                  <w:i/>
+                </w:rPr>
+              </m:ctrlPr>
+            </m:accPr>
+            <m:e>
+              <m:r>
+                <w:rPr>
+                  <w:rFonts w:ascii="Cambria Math" w:eastAsiaTheme="minorHAnsi" w:hAnsi="Cambria Math"/>
+                </w:rPr>
+                <m:t>a</m:t>
+              </m:r>
+            </m:e>
+          </m:acc>
+          <m:r>
+            <w:rPr>
+              <w:rFonts w:ascii="Cambria Math" w:eastAsiaTheme="minorHAnsi" w:hAnsi="Cambria Math"/>
+            </w:rPr>
+            <m:t xml:space="preserve">           </m:t>
+          </m:r>
+          <m:r>
+            <w:rPr>
+              <w:rFonts w:ascii="Cambria Math" w:eastAsiaTheme="minorHAnsi" w:hAnsi="Cambria Math"/>
+            </w:rPr>
+            <m:t xml:space="preserve">    </m:t>
+          </m:r>
+          <m:r>
+            <w:rPr>
+              <w:rFonts w:ascii="Cambria Math" w:eastAsiaTheme="minorHAnsi" w:hAnsi="Cambria Math"/>
+            </w:rPr>
+            <m:t xml:space="preserve">                                                 </m:t>
+          </m:r>
+          <m:d>
+            <m:dPr>
+              <m:ctrlPr>
+                <w:rPr>
+                  <w:rFonts w:ascii="Cambria Math" w:eastAsiaTheme="minorHAnsi" w:hAnsi="Cambria Math"/>
+                  <w:i/>
+                </w:rPr>
+              </m:ctrlPr>
+            </m:dPr>
+            <m:e>
+              <m:r>
+                <w:rPr>
+                  <w:rFonts w:ascii="Cambria Math" w:eastAsiaTheme="minorHAnsi" w:hAnsi="Cambria Math"/>
+                </w:rPr>
+                <m:t>5-1</m:t>
+              </m:r>
+            </m:e>
+          </m:d>
+          <m:r>
+            <w:rPr>
+              <w:rFonts w:ascii="Cambria Math" w:eastAsiaTheme="minorHAnsi" w:hAnsi="Cambria Math"/>
+            </w:rPr>
+            <m:t xml:space="preserve">       </m:t>
+          </m:r>
+        </m:oMath>
+      </m:oMathPara>
+    </w:p>
+    <w:p>
+      <m:oMathPara>
+        <m:oMathParaPr>
+          <m:jc m:val="right"/>
+        </m:oMathParaPr>
+        <m:oMath>
+          <m:r>
+            <m:rPr>
+              <m:sty m:val="p"/>
+            </m:rPr>
+            <w:rPr>
+              <w:rFonts w:ascii="Cambria Math" w:eastAsiaTheme="minorHAnsi" w:hAnsi="Cambria Math"/>
+            </w:rPr>
+            <m:t>1N=1kg</m:t>
+          </m:r>
+          <m:r>
+            <w:rPr>
+              <w:rFonts w:ascii="Cambria Math" w:eastAsiaTheme="minorHAnsi" w:hAnsi="Cambria Math"/>
+            </w:rPr>
+            <m:t>∙m/</m:t>
+          </m:r>
+          <m:sSup>
+            <m:sSupPr>
+              <m:ctrlPr>
+                <w:rPr>
+                  <w:rFonts w:ascii="Cambria Math" w:eastAsiaTheme="minorHAnsi" w:hAnsi="Cambria Math"/>
+                  <w:i/>
+                </w:rPr>
+              </m:ctrlPr>
+            </m:sSupPr>
+            <m:e>
+              <m:r>
+                <w:rPr>
+                  <w:rFonts w:ascii="Cambria Math" w:eastAsiaTheme="minorHAnsi" w:hAnsi="Cambria Math"/>
+                </w:rPr>
+                <m:t>s</m:t>
+              </m:r>
+            </m:e>
+            <m:sup>
+              <m:r>
+                <w:rPr>
+                  <w:rFonts w:ascii="Cambria Math" w:eastAsiaTheme="minorHAnsi" w:hAnsi="Cambria Math"/>
+                </w:rPr>
+                <m:t>2</m:t>
+              </m:r>
+            </m:sup>
+          </m:sSup>
+          <m:r>
+            <w:rPr>
+              <w:rFonts w:ascii="Cambria Math" w:eastAsiaTheme="minorHAnsi" w:hAnsi="Cambria Math"/>
+            </w:rPr>
+            <m:t xml:space="preserve">                                                  </m:t>
+          </m:r>
+          <m:d>
+            <m:dPr>
+              <m:ctrlPr>
+                <w:rPr>
+                  <w:rFonts w:ascii="Cambria Math" w:eastAsiaTheme="minorHAnsi" w:hAnsi="Cambria Math"/>
+                  <w:i/>
+                </w:rPr>
+              </m:ctrlPr>
+            </m:dPr>
+            <m:e>
+              <m:r>
+                <w:rPr>
+                  <w:rFonts w:ascii="Cambria Math" w:eastAsiaTheme="minorHAnsi" w:hAnsi="Cambria Math"/>
+                </w:rPr>
+                <m:t>5-3</m:t>
+              </m:r>
+            </m:e>
+          </m:d>
+          <m:r>
+            <w:rPr>
+              <w:rFonts w:ascii="Cambria Math" w:eastAsiaTheme="minorHAnsi" w:hAnsi="Cambria Math"/>
+            </w:rPr>
+            <m:t xml:space="preserve">       </m:t>
+          </m:r>
+        </m:oMath>
+      </m:oMathPara>
+    </w:p>
+    <w:p>
+      <w:pPr>
+        <w:rPr>
+          <w:rFonts w:eastAsiaTheme="minorHAnsi"/>
+        </w:rPr>
+      </w:pPr>
+      <w:r>
+        <w:rPr>
+          <w:rFonts w:eastAsiaTheme="minorHAnsi"/>
+        </w:rPr>
+        <w:tab/>
+      </w:r>
+      <w:r>
+        <w:rPr>
+          <w:rFonts w:eastAsiaTheme="minorHAnsi" w:hint="eastAsia"/>
+          <w:b/>
+          <w:bCs/>
+        </w:rPr>
+        <w:t>受力</w:t>
+      </w:r>
+      <w:r>
+        <w:rPr>
+          <w:rFonts w:eastAsiaTheme="minorHAnsi" w:hint="eastAsia"/>
+          <w:b/>
+          <w:bCs/>
+        </w:rPr>
+        <w:t>图</w:t>
+      </w:r>
+      <w:r>
+        <w:rPr>
+          <w:rFonts w:eastAsiaTheme="minorHAnsi" w:hint="eastAsia"/>
+        </w:rPr>
+        <w:t>是一个简化的图</w:t>
+      </w:r>
+      <w:r>
+        <w:rPr>
+          <w:rFonts w:eastAsiaTheme="minorHAnsi" w:hint="eastAsia"/>
+        </w:rPr>
+        <w:t>,</w:t>
+      </w:r>
+      <w:r>
+        <w:rPr>
+          <w:rFonts w:eastAsiaTheme="minorHAnsi"/>
+        </w:rPr>
+        <w:t xml:space="preserve"> </w:t>
+      </w:r>
+      <w:r>
+        <w:rPr>
+          <w:rFonts w:eastAsiaTheme="minorHAnsi" w:hint="eastAsia"/>
+        </w:rPr>
+        <w:t>其中仅考虑一个物体</w:t>
+      </w:r>
+      <w:r>
+        <w:rPr>
+          <w:rFonts w:eastAsiaTheme="minorHAnsi" w:hint="eastAsia"/>
+        </w:rPr>
+        <w:t>,</w:t>
+      </w:r>
+      <w:r>
+        <w:rPr>
+          <w:rFonts w:eastAsiaTheme="minorHAnsi"/>
+        </w:rPr>
+        <w:t xml:space="preserve"> </w:t>
+      </w:r>
+      <w:r>
+        <w:rPr>
+          <w:rFonts w:eastAsiaTheme="minorHAnsi" w:hint="eastAsia"/>
+        </w:rPr>
+        <w:t>该物体由草图或点表示</w:t>
+      </w:r>
+      <w:r>
+        <w:rPr>
+          <w:rFonts w:eastAsiaTheme="minorHAnsi" w:hint="eastAsia"/>
+        </w:rPr>
+        <w:t>.</w:t>
+      </w:r>
+      <w:r>
+        <w:rPr>
+          <w:rFonts w:eastAsiaTheme="minorHAnsi"/>
+        </w:rPr>
+        <w:t xml:space="preserve"> </w:t>
+      </w:r>
+      <w:r>
+        <w:rPr>
+          <w:rFonts w:eastAsiaTheme="minorHAnsi"/>
+        </w:rPr>
+        <w:t>画出作用在物体身上的外力</w:t>
+      </w:r>
+      <w:r>
+        <w:rPr>
+          <w:rFonts w:eastAsiaTheme="minorHAnsi" w:hint="eastAsia"/>
+        </w:rPr>
+        <w:t>,</w:t>
+      </w:r>
+      <w:r>
+        <w:rPr>
+          <w:rFonts w:eastAsiaTheme="minorHAnsi"/>
+        </w:rPr>
+        <w:t xml:space="preserve"> </w:t>
+      </w:r>
+      <w:r>
+        <w:rPr>
+          <w:rFonts w:eastAsiaTheme="minorHAnsi"/>
+        </w:rPr>
+        <w:t>并放置一个坐标系</w:t>
+      </w:r>
+      <w:r>
+        <w:rPr>
+          <w:rFonts w:eastAsiaTheme="minorHAnsi" w:hint="eastAsia"/>
+        </w:rPr>
+        <w:t>,</w:t>
+      </w:r>
+      <w:r>
+        <w:rPr>
+          <w:rFonts w:eastAsiaTheme="minorHAnsi"/>
+        </w:rPr>
+        <w:t xml:space="preserve"> </w:t>
+      </w:r>
+      <w:r>
+        <w:rPr>
+          <w:rFonts w:eastAsiaTheme="minorHAnsi"/>
+        </w:rPr>
+        <w:t>以简化求解</w:t>
+      </w:r>
+      <w:r>
+        <w:rPr>
+          <w:rFonts w:eastAsiaTheme="minorHAnsi" w:hint="eastAsia"/>
+        </w:rPr>
+        <w:t>.</w:t>
+      </w:r>
+    </w:p>
+    <w:p>
+      <w:pPr>
+        <w:rPr>
+          <w:rFonts w:eastAsiaTheme="minorHAnsi"/>
+        </w:rPr>
+      </w:pPr>
+    </w:p>
+    <w:p>
+      <w:r>
+        <w:rPr>
+          <w:rFonts w:eastAsiaTheme="minorHAnsi" w:hint="eastAsia"/>
+          <w:b/>
+          <w:bCs/>
+        </w:rPr>
+        <w:t>一些特殊的力</w:t>
+      </w:r>
+      <w:r>
+        <w:rPr>
+          <w:rFonts w:eastAsiaTheme="minorHAnsi" w:hint="eastAsia"/>
+        </w:rPr>
+        <w:t xml:space="preserve"> 作用在物体上的重力</w:t>
+      </w:r>
+      <m:oMath>
+        <m:sSub>
+          <m:sSubPr>
+            <m:ctrlPr>
+              <w:rPr>
+                <w:rFonts w:ascii="Cambria Math" w:eastAsiaTheme="minorHAnsi" w:hAnsi="Cambria Math"/>
+                <w:i/>
+              </w:rPr>
+            </m:ctrlPr>
+          </m:sSubPr>
+          <m:e>
+            <m:acc>
+              <m:accPr>
+                <m:chr m:val="⃗"/>
+                <m:ctrlPr>
+                  <w:rPr>
+                    <w:rFonts w:ascii="Cambria Math" w:eastAsiaTheme="minorHAnsi" w:hAnsi="Cambria Math"/>
+                    <w:i/>
+                  </w:rPr>
+                </m:ctrlPr>
+              </m:accPr>
+              <m:e>
+                <m:r>
+                  <w:rPr>
+                    <w:rFonts w:ascii="Cambria Math" w:eastAsiaTheme="minorHAnsi" w:hAnsi="Cambria Math"/>
+                  </w:rPr>
+                  <m:t>F</m:t>
+                </m:r>
+              </m:e>
+            </m:acc>
+          </m:e>
+          <m:sub>
+            <m:r>
+              <w:rPr>
+                <w:rFonts w:ascii="Cambria Math" w:eastAsiaTheme="minorHAnsi" w:hAnsi="Cambria Math" w:hint="eastAsia"/>
+              </w:rPr>
+              <m:t>g</m:t>
+            </m:r>
+          </m:sub>
+        </m:sSub>
+      </m:oMath>
+      <w:r>
+        <w:rPr>
+          <w:rFonts w:hint="eastAsia"/>
+        </w:rPr>
+        <w:t>一般是由另一个物体施加的.</w:t>
+      </w:r>
+      <w:r>
+        <w:t xml:space="preserve"> </w:t>
+      </w:r>
+      <w:r>
+        <w:rPr>
+          <w:rFonts w:hint="eastAsia"/>
+        </w:rPr>
+        <w:t>在大多数情况下，另一个物体是地球或者其它行星物体.</w:t>
+      </w:r>
+      <w:r>
+        <w:t xml:space="preserve"> </w:t>
+      </w:r>
+      <w:r>
+        <w:rPr>
+          <w:rFonts w:hint="eastAsia"/>
+        </w:rPr>
+        <w:t>对于地球,</w:t>
+      </w:r>
+      <w:r>
+        <w:t xml:space="preserve"> </w:t>
+      </w:r>
+      <w:r>
+        <w:rPr>
+          <w:rFonts w:hint="eastAsia"/>
+        </w:rPr>
+        <w:t>该力</w:t>
+      </w:r>
+      <w:r>
+        <w:rPr>
+          <w:rFonts w:hint="eastAsia"/>
+        </w:rPr>
+        <w:t>朝向地面，并假设地面是一个惯性系</w:t>
+      </w:r>
+      <w:r>
+        <w:t xml:space="preserve">. </w:t>
+      </w:r>
+      <w:r>
+        <w:rPr>
+          <w:rFonts w:hint="eastAsia"/>
+        </w:rPr>
+        <w:t>在这种假设下，</w:t>
+      </w:r>
+      <m:oMath>
+        <m:sSub>
+          <m:sSubPr>
+            <m:ctrlPr>
+              <w:rPr>
+                <w:rFonts w:ascii="Cambria Math" w:eastAsiaTheme="minorHAnsi" w:hAnsi="Cambria Math"/>
+                <w:i/>
+              </w:rPr>
+            </m:ctrlPr>
+          </m:sSubPr>
+          <m:e>
+            <m:acc>
+              <m:accPr>
+                <m:chr m:val="⃗"/>
+                <m:ctrlPr>
+                  <w:rPr>
+                    <w:rFonts w:ascii="Cambria Math" w:eastAsiaTheme="minorHAnsi" w:hAnsi="Cambria Math"/>
+                    <w:i/>
+                  </w:rPr>
+                </m:ctrlPr>
+              </m:accPr>
+              <m:e>
+                <m:r>
+                  <w:rPr>
+                    <w:rFonts w:ascii="Cambria Math" w:eastAsiaTheme="minorHAnsi" w:hAnsi="Cambria Math"/>
+                  </w:rPr>
+                  <m:t>F</m:t>
+                </m:r>
+              </m:e>
+            </m:acc>
+          </m:e>
+          <m:sub>
+            <m:r>
+              <w:rPr>
+                <w:rFonts w:ascii="Cambria Math" w:eastAsiaTheme="minorHAnsi" w:hAnsi="Cambria Math" w:hint="eastAsia"/>
+              </w:rPr>
+              <m:t>g</m:t>
+            </m:r>
+          </m:sub>
+        </m:sSub>
+      </m:oMath>
+      <w:r>
+        <w:rPr>
+          <w:rFonts w:hint="eastAsia"/>
+        </w:rPr>
+        <w:t>的大小是</w:t>
+      </w:r>
+    </w:p>
+    <w:p>
+      <w:pPr>
+        <w:rPr>
+          <w:rFonts w:hint="eastAsia"/>
+          <w:i/>
+        </w:rPr>
+      </w:pPr>
+      <m:oMathPara>
+        <m:oMathParaPr>
+          <m:jc m:val="right"/>
+        </m:oMathParaPr>
+        <m:oMath>
+          <m:sSub>
+            <m:sSubPr>
+              <m:ctrlPr>
+                <w:rPr>
+                  <w:rFonts w:ascii="Cambria Math" w:eastAsiaTheme="minorHAnsi" w:hAnsi="Cambria Math"/>
+                  <w:i/>
+                </w:rPr>
+              </m:ctrlPr>
+            </m:sSubPr>
+            <m:e>
+              <m:r>
+                <w:rPr>
+                  <w:rFonts w:ascii="Cambria Math" w:eastAsiaTheme="minorHAnsi" w:hAnsi="Cambria Math"/>
+                </w:rPr>
+                <m:t>F</m:t>
+              </m:r>
+            </m:e>
+            <m:sub>
+              <m:r>
+                <w:rPr>
+                  <w:rFonts w:ascii="Cambria Math" w:eastAsiaTheme="minorHAnsi" w:hAnsi="Cambria Math"/>
+                </w:rPr>
+                <m:t>g</m:t>
+              </m:r>
+            </m:sub>
+          </m:sSub>
+          <m:r>
+            <w:rPr>
+              <w:rFonts w:ascii="Cambria Math" w:eastAsiaTheme="minorHAnsi" w:hAnsi="Cambria Math"/>
+            </w:rPr>
+            <m:t xml:space="preserve">=mg,                                                                </m:t>
+          </m:r>
+          <m:d>
+            <m:dPr>
+              <m:ctrlPr>
+                <w:rPr>
+                  <w:rFonts w:ascii="Cambria Math" w:eastAsiaTheme="minorHAnsi" w:hAnsi="Cambria Math"/>
+                  <w:i/>
+                </w:rPr>
+              </m:ctrlPr>
+            </m:dPr>
+            <m:e>
+              <m:r>
+                <w:rPr>
+                  <w:rFonts w:ascii="Cambria Math" w:eastAsiaTheme="minorHAnsi" w:hAnsi="Cambria Math"/>
+                </w:rPr>
+                <m:t>5-8</m:t>
+              </m:r>
+            </m:e>
+          </m:d>
+          <m:r>
+            <w:rPr>
+              <w:rFonts w:ascii="Cambria Math" w:eastAsiaTheme="minorHAnsi" w:hAnsi="Cambria Math"/>
+            </w:rPr>
+            <m:t xml:space="preserve">     </m:t>
+          </m:r>
+          <m:r>
+            <w:rPr>
+              <w:rFonts w:ascii="Cambria Math" w:eastAsiaTheme="minorHAnsi" w:hAnsi="Cambria Math"/>
+            </w:rPr>
+            <m:t xml:space="preserve"> </m:t>
+          </m:r>
+          <m:r>
+            <w:rPr>
+              <w:rFonts w:ascii="Cambria Math" w:hAnsi="Cambria Math"/>
+            </w:rPr>
+            <m:t xml:space="preserve"> </m:t>
+          </m:r>
+        </m:oMath>
+      </m:oMathPara>
+    </w:p>
+    <w:p>
+      <w:pPr>
+        <w:rPr>
+          <w:rFonts w:eastAsiaTheme="minorHAnsi"/>
+        </w:rPr>
+      </w:pPr>
+      <w:r>
+        <w:rPr>
+          <w:rFonts w:eastAsiaTheme="minorHAnsi"/>
+        </w:rPr>
+        <w:tab/>
+      </w:r>
+      <w:r>
+        <w:rPr>
+          <w:rFonts w:eastAsiaTheme="minorHAnsi" w:hint="eastAsia"/>
+          <w:b/>
+          <w:bCs/>
+        </w:rPr>
+        <w:t>法向力</w:t>
+      </w:r>
+      <w:r>
+        <w:rPr>
+          <w:rFonts w:eastAsiaTheme="minorHAnsi" w:hint="eastAsia"/>
+        </w:rPr>
+        <w:t>是指物体从</w:t>
+      </w:r>
+      <w:bookmarkStart w:id="0" w:name="_GoBack"/>
+      <w:bookmarkEnd w:id="0"/>
+      <w:r>
+        <w:rPr>
+          <w:rFonts w:eastAsiaTheme="minorHAnsi" w:hint="eastAsia"/>
+        </w:rPr>
+        <w:t>其所按压的表面向其施加的力</w:t>
+      </w:r>
+      <w:r>
+        <w:rPr>
+          <w:rFonts w:eastAsiaTheme="minorHAnsi" w:hint="eastAsia"/>
+        </w:rPr>
+        <w:t>,</w:t>
+      </w:r>
+      <w:r>
+        <w:rPr>
+          <w:rFonts w:eastAsiaTheme="minorHAnsi"/>
+        </w:rPr>
+        <w:t xml:space="preserve"> </w:t>
+      </w:r>
+      <w:r>
+        <w:rPr>
+          <w:rFonts w:eastAsiaTheme="minorHAnsi" w:hint="eastAsia"/>
+        </w:rPr>
+        <w:t>法向力始终垂直于该表面</w:t>
+      </w:r>
+      <w:r>
+        <w:rPr>
+          <w:rFonts w:eastAsiaTheme="minorHAnsi" w:hint="eastAsia"/>
+        </w:rPr>
+        <w:t>.</w:t>
+      </w:r>
+    </w:p>
+    <w:p>
+      <w:pPr>
+        <w:rPr>
+          <w:rFonts w:eastAsiaTheme="minorHAnsi"/>
+        </w:rPr>
+      </w:pPr>
+      <w:r>
+        <w:rPr>
+          <w:rFonts w:eastAsiaTheme="minorHAnsi"/>
+        </w:rPr>
+        <w:tab/>
+      </w:r>
+      <w:r>
+        <w:rPr>
+          <w:rFonts w:eastAsiaTheme="minorHAnsi" w:hint="eastAsia"/>
+          <w:b/>
+          <w:bCs/>
+        </w:rPr>
+        <w:t>摩擦力</w:t>
+      </w:r>
+      <w:r>
+        <w:rPr>
+          <w:rFonts w:eastAsiaTheme="minorHAnsi" w:hint="eastAsia"/>
+        </w:rPr>
+        <w:t>是当物体沿表面滑动或试图沿表面滑动时施加在物体上的力</w:t>
+      </w:r>
+      <w:r>
+        <w:rPr>
+          <w:rFonts w:eastAsiaTheme="minorHAnsi" w:hint="eastAsia"/>
+        </w:rPr>
+        <w:t>.</w:t>
+      </w:r>
+      <w:r>
+        <w:rPr>
+          <w:rFonts w:eastAsiaTheme="minorHAnsi"/>
+        </w:rPr>
+        <w:t xml:space="preserve"> </w:t>
+      </w:r>
+      <w:r>
+        <w:rPr>
+          <w:rFonts w:eastAsiaTheme="minorHAnsi"/>
+        </w:rPr>
+        <w:t>力始终平行于表面</w:t>
+      </w:r>
+      <w:r>
+        <w:rPr>
+          <w:rFonts w:eastAsiaTheme="minorHAnsi" w:hint="eastAsia"/>
+        </w:rPr>
+        <w:t>运动方向</w:t>
+      </w:r>
+      <w:r>
+        <w:rPr>
+          <w:rFonts w:eastAsiaTheme="minorHAnsi"/>
+        </w:rPr>
+        <w:t>，以抵抗滑动</w:t>
+      </w:r>
+      <w:r>
+        <w:rPr>
+          <w:rFonts w:eastAsiaTheme="minorHAnsi" w:hint="eastAsia"/>
+        </w:rPr>
+        <w:t>.</w:t>
+      </w:r>
+      <w:r>
+        <w:rPr>
+          <w:rFonts w:eastAsiaTheme="minorHAnsi"/>
+        </w:rPr>
+        <w:t xml:space="preserve"> </w:t>
+      </w:r>
+      <w:r>
+        <w:rPr>
+          <w:rFonts w:eastAsiaTheme="minorHAnsi"/>
+        </w:rPr>
+        <w:t>在无摩擦的表面上，摩擦力可忽略不计</w:t>
+      </w:r>
+      <w:r>
+        <w:rPr>
+          <w:rFonts w:eastAsiaTheme="minorHAnsi" w:hint="eastAsia"/>
+        </w:rPr>
+        <w:t>.</w:t>
+      </w:r>
+    </w:p>
+    <w:p>
+      <w:pPr>
+        <w:rPr>
+          <w:rFonts w:eastAsiaTheme="minorHAnsi"/>
+        </w:rPr>
+      </w:pPr>
+    </w:p>
+    <w:p>
+      <w:pPr>
+        <w:rPr>
+          <w:rFonts w:eastAsiaTheme="minorHAnsi" w:hint="eastAsia"/>
+        </w:rPr>
+      </w:pPr>
+      <w:r>
+        <w:rPr>
+          <w:rFonts w:eastAsiaTheme="minorHAnsi" w:hint="eastAsia"/>
+          <w:b/>
+          <w:bCs/>
+        </w:rPr>
+        <w:t>牛顿第三定律</w:t>
+      </w:r>
+      <w:r>
+        <w:rPr>
+          <w:rFonts w:eastAsiaTheme="minorHAnsi" w:hint="eastAsia"/>
+        </w:rPr>
+        <w:t xml:space="preserve"> </w:t>
+      </w:r>
+      <w:r>
+        <w:rPr>
+          <w:rFonts w:eastAsiaTheme="minorHAnsi" w:hint="eastAsia"/>
+        </w:rPr>
+        <w:t>相互作用的两个物体之间的作用力和反作用力总是大小相等</w:t>
+      </w:r>
+      <w:r>
+        <w:rPr>
+          <w:rFonts w:eastAsiaTheme="minorHAnsi" w:hint="eastAsia"/>
+        </w:rPr>
+        <w:t>.</w:t>
+      </w:r>
+      <w:r>
+        <w:rPr>
+          <w:rFonts w:eastAsiaTheme="minorHAnsi"/>
+        </w:rPr>
+        <w:t xml:space="preserve"> </w:t>
+      </w:r>
+      <w:r>
+        <w:rPr>
+          <w:rFonts w:eastAsiaTheme="minorHAnsi" w:hint="eastAsia"/>
+        </w:rPr>
+        <w:t>方向相反</w:t>
+      </w:r>
+      <w:r>
+        <w:rPr>
+          <w:rFonts w:eastAsiaTheme="minorHAnsi" w:hint="eastAsia"/>
+        </w:rPr>
+        <w:t>,</w:t>
+      </w:r>
+      <w:r>
+        <w:rPr>
+          <w:rFonts w:eastAsiaTheme="minorHAnsi"/>
+        </w:rPr>
+        <w:t xml:space="preserve"> </w:t>
+      </w:r>
+      <w:r>
+        <w:rPr>
+          <w:rFonts w:eastAsiaTheme="minorHAnsi" w:hint="eastAsia"/>
+        </w:rPr>
+        <w:t>作用在同一条直线上</w:t>
+      </w:r>
+      <w:r>
+        <w:rPr>
+          <w:rFonts w:eastAsiaTheme="minorHAnsi" w:hint="eastAsia"/>
+        </w:rPr>
+        <w:t>.</w:t>
+      </w:r>
+    </w:p>
+    <w:p>
+      <w:pPr>
+        <w:rPr>
+          <w:rFonts w:eastAsiaTheme="minorHAnsi" w:hint="eastAsia"/>
         </w:rPr>
       </w:pPr>
     </w:p>

</xml_diff>

<commit_message>
Add new docs about the occlusion culling.
</commit_message>
<xml_diff>
--- a/docs/物理.docx
+++ b/docs/物理.docx
@@ -16405,23 +16405,13 @@
         </w:rPr>
         <w:t>它们的总功(</w:t>
       </w:r>
-      <w:proofErr w:type="spellStart"/>
-      <w:r>
-        <w:rPr>
-          <w:rFonts w:ascii="宋体" w:eastAsia="宋体" w:hAnsi="宋体"/>
-          <w:sz w:val="20"/>
-          <w:szCs w:val="20"/>
-        </w:rPr>
-        <w:t>net work</w:t>
-      </w:r>
-      <w:proofErr w:type="spellEnd"/>
-      <w:r>
-        <w:rPr>
-          <w:rFonts w:ascii="宋体" w:eastAsia="宋体" w:hAnsi="宋体"/>
-          <w:sz w:val="20"/>
-          <w:szCs w:val="20"/>
-        </w:rPr>
-        <w:t>)</w:t>
+      <w:r>
+        <w:rPr>
+          <w:rFonts w:ascii="宋体" w:eastAsia="宋体" w:hAnsi="宋体"/>
+          <w:sz w:val="20"/>
+          <w:szCs w:val="20"/>
+        </w:rPr>
+        <w:t>net work)</w:t>
       </w:r>
       <w:r>
         <w:rPr>
@@ -26361,27 +26351,7 @@
           <w:sz w:val="20"/>
           <w:szCs w:val="20"/>
         </w:rPr>
-        <w:t>分别是第</w:t>
-      </w:r>
-      <w:proofErr w:type="spellStart"/>
-      <w:r>
-        <w:rPr>
-          <w:rFonts w:ascii="宋体" w:eastAsia="宋体" w:hAnsi="宋体" w:hint="eastAsia"/>
-          <w:iCs/>
-          <w:sz w:val="20"/>
-          <w:szCs w:val="20"/>
-        </w:rPr>
-        <w:t>i</w:t>
-      </w:r>
-      <w:proofErr w:type="spellEnd"/>
-      <w:r>
-        <w:rPr>
-          <w:rFonts w:ascii="宋体" w:eastAsia="宋体" w:hAnsi="宋体" w:hint="eastAsia"/>
-          <w:iCs/>
-          <w:sz w:val="20"/>
-          <w:szCs w:val="20"/>
-        </w:rPr>
-        <w:t>个粒子的坐标和质量</w:t>
+        <w:t>分别是第i个粒子的坐标和质量</w:t>
       </w:r>
       <w:r>
         <w:rPr>
@@ -38245,15 +38215,7 @@
             <w:sz w:val="20"/>
             <w:szCs w:val="20"/>
           </w:rPr>
-          <m:t xml:space="preserve"> </m:t>
-        </m:r>
-        <m:r>
-          <w:rPr>
-            <w:rFonts w:ascii="Cambria Math" w:eastAsia="宋体" w:hAnsi="Cambria Math"/>
-            <w:sz w:val="20"/>
-            <w:szCs w:val="20"/>
-          </w:rPr>
-          <m:t>r</m:t>
+          <m:t xml:space="preserve"> r</m:t>
         </m:r>
       </m:oMath>
       <w:r>
@@ -38621,15 +38583,7 @@
             <w:sz w:val="20"/>
             <w:szCs w:val="20"/>
           </w:rPr>
-          <m:t xml:space="preserve"> </m:t>
-        </m:r>
-        <m:r>
-          <w:rPr>
-            <w:rFonts w:ascii="Cambria Math" w:eastAsia="宋体" w:hAnsi="Cambria Math"/>
-            <w:sz w:val="20"/>
-            <w:szCs w:val="20"/>
-          </w:rPr>
-          <m:t>I</m:t>
+          <m:t xml:space="preserve"> I</m:t>
         </m:r>
       </m:oMath>
       <w:r>
@@ -38647,15 +38601,7 @@
             <w:sz w:val="20"/>
             <w:szCs w:val="20"/>
           </w:rPr>
-          <m:t xml:space="preserve"> </m:t>
-        </m:r>
-        <m:r>
-          <w:rPr>
-            <w:rFonts w:ascii="Cambria Math" w:eastAsia="宋体" w:hAnsi="Cambria Math"/>
-            <w:sz w:val="20"/>
-            <w:szCs w:val="20"/>
-          </w:rPr>
-          <m:t>α</m:t>
+          <m:t xml:space="preserve"> α</m:t>
         </m:r>
       </m:oMath>
       <w:r>
@@ -39574,7 +39520,7 @@
       <w:pPr>
         <w:jc w:val="left"/>
         <w:rPr>
-          <w:rFonts w:ascii="宋体" w:eastAsia="宋体" w:hAnsi="宋体" w:hint="eastAsia"/>
+          <w:rFonts w:ascii="宋体" w:eastAsia="宋体" w:hAnsi="宋体"/>
           <w:sz w:val="20"/>
           <w:szCs w:val="20"/>
         </w:rPr>
@@ -39841,15 +39787,7 @@
             <w:sz w:val="20"/>
             <w:szCs w:val="20"/>
           </w:rPr>
-          <m:t xml:space="preserve"> </m:t>
-        </m:r>
-        <m:r>
-          <w:rPr>
-            <w:rFonts w:ascii="Cambria Math" w:eastAsia="宋体" w:hAnsi="Cambria Math"/>
-            <w:sz w:val="20"/>
-            <w:szCs w:val="20"/>
-          </w:rPr>
-          <m:t>ω</m:t>
+          <m:t xml:space="preserve"> ω</m:t>
         </m:r>
       </m:oMath>
       <w:r>
@@ -42218,15 +42156,7 @@
               <w:sz w:val="20"/>
               <w:szCs w:val="20"/>
             </w:rPr>
-            <m:t xml:space="preserve">     </m:t>
-          </m:r>
-          <m:r>
-            <w:rPr>
-              <w:rFonts w:ascii="Cambria Math" w:eastAsia="宋体" w:hAnsi="Cambria Math"/>
-              <w:sz w:val="20"/>
-              <w:szCs w:val="20"/>
-            </w:rPr>
-            <m:t xml:space="preserve">                                                       </m:t>
+            <m:t xml:space="preserve">                                                            </m:t>
           </m:r>
           <m:d>
             <m:dPr>
@@ -43336,7 +43266,6 @@
           <w:szCs w:val="20"/>
         </w:rPr>
       </w:pPr>
-      <w:bookmarkStart w:id="2" w:name="_GoBack"/>
       <w:r>
         <w:rPr>
           <w:rFonts w:ascii="宋体" w:eastAsia="宋体" w:hAnsi="宋体" w:hint="eastAsia"/>
@@ -43347,7 +43276,6 @@
         </w:rPr>
         <w:t>粒子系统的角动量</w:t>
       </w:r>
-      <w:bookmarkEnd w:id="2"/>
       <w:r>
         <w:rPr>
           <w:rFonts w:ascii="宋体" w:eastAsia="宋体" w:hAnsi="宋体" w:hint="eastAsia"/>
@@ -43578,23 +43506,7 @@
               <w:sz w:val="20"/>
               <w:szCs w:val="20"/>
             </w:rPr>
-            <m:t>+</m:t>
-          </m:r>
-          <m:r>
-            <w:rPr>
-              <w:rFonts w:ascii="Cambria Math" w:eastAsia="宋体" w:hAnsi="Cambria Math"/>
-              <w:sz w:val="20"/>
-              <w:szCs w:val="20"/>
-            </w:rPr>
-            <m:t>⋯</m:t>
-          </m:r>
-          <m:r>
-            <w:rPr>
-              <w:rFonts w:ascii="Cambria Math" w:eastAsia="宋体" w:hAnsi="Cambria Math"/>
-              <w:sz w:val="20"/>
-              <w:szCs w:val="20"/>
-            </w:rPr>
-            <m:t>+</m:t>
+            <m:t>+⋯+</m:t>
           </m:r>
           <m:sSub>
             <m:sSubPr>
@@ -43791,7 +43703,7 @@
       <w:pPr>
         <w:jc w:val="left"/>
         <w:rPr>
-          <w:rFonts w:ascii="宋体" w:eastAsia="宋体" w:hAnsi="宋体" w:hint="eastAsia"/>
+          <w:rFonts w:ascii="宋体" w:eastAsia="宋体" w:hAnsi="宋体"/>
           <w:iCs/>
           <w:sz w:val="20"/>
           <w:szCs w:val="20"/>
@@ -44405,27 +44317,7 @@
           <w:sz w:val="20"/>
           <w:szCs w:val="20"/>
         </w:rPr>
-        <w:t>(</w:t>
-      </w:r>
-      <w:r>
-        <w:rPr>
-          <w:rFonts w:ascii="宋体" w:eastAsia="宋体" w:hAnsi="宋体"/>
-          <w:b/>
-          <w:bCs/>
-          <w:sz w:val="20"/>
-          <w:szCs w:val="20"/>
-        </w:rPr>
-        <w:t>Precession of a Gyroscope</w:t>
-      </w:r>
-      <w:r>
-        <w:rPr>
-          <w:rFonts w:ascii="宋体" w:eastAsia="宋体" w:hAnsi="宋体"/>
-          <w:b/>
-          <w:bCs/>
-          <w:sz w:val="20"/>
-          <w:szCs w:val="20"/>
-        </w:rPr>
-        <w:t>)</w:t>
+        <w:t>(Precession of a Gyroscope)</w:t>
       </w:r>
       <w:r>
         <w:rPr>
@@ -44562,7 +44454,7 @@
       <w:pPr>
         <w:jc w:val="left"/>
         <w:rPr>
-          <w:rFonts w:ascii="宋体" w:eastAsia="宋体" w:hAnsi="宋体" w:hint="eastAsia"/>
+          <w:rFonts w:ascii="宋体" w:eastAsia="宋体" w:hAnsi="宋体"/>
           <w:sz w:val="20"/>
           <w:szCs w:val="20"/>
         </w:rPr>
@@ -44646,6 +44538,2420 @@
           <w:szCs w:val="20"/>
         </w:rPr>
         <w:t>是旋转速率</w:t>
+      </w:r>
+      <w:r>
+        <w:rPr>
+          <w:rFonts w:ascii="宋体" w:eastAsia="宋体" w:hAnsi="宋体" w:hint="eastAsia"/>
+          <w:sz w:val="20"/>
+          <w:szCs w:val="20"/>
+        </w:rPr>
+        <w:t>.</w:t>
+      </w:r>
+    </w:p>
+    <w:p>
+      <w:pPr>
+        <w:jc w:val="left"/>
+        <w:rPr>
+          <w:rFonts w:ascii="宋体" w:eastAsia="宋体" w:hAnsi="宋体"/>
+          <w:sz w:val="20"/>
+          <w:szCs w:val="20"/>
+        </w:rPr>
+      </w:pPr>
+    </w:p>
+    <w:p>
+      <w:pPr>
+        <w:jc w:val="left"/>
+        <w:rPr>
+          <w:rFonts w:ascii="宋体" w:eastAsia="宋体" w:hAnsi="宋体"/>
+          <w:sz w:val="20"/>
+          <w:szCs w:val="20"/>
+        </w:rPr>
+      </w:pPr>
+      <w:r>
+        <w:rPr>
+          <w:rFonts w:ascii="宋体" w:eastAsia="宋体" w:hAnsi="宋体" w:hint="eastAsia"/>
+          <w:sz w:val="20"/>
+          <w:szCs w:val="20"/>
+        </w:rPr>
+        <w:t>十二、平衡和弹性 2019年11月28日09点55分</w:t>
+      </w:r>
+    </w:p>
+    <w:p>
+      <w:pPr>
+        <w:jc w:val="left"/>
+        <w:rPr>
+          <w:rFonts w:ascii="宋体" w:eastAsia="宋体" w:hAnsi="宋体"/>
+          <w:sz w:val="20"/>
+          <w:szCs w:val="20"/>
+        </w:rPr>
+      </w:pPr>
+      <w:r>
+        <w:rPr>
+          <w:rFonts w:ascii="宋体" w:eastAsia="宋体" w:hAnsi="宋体" w:hint="eastAsia"/>
+          <w:sz w:val="20"/>
+          <w:szCs w:val="20"/>
+        </w:rPr>
+        <w:t xml:space="preserve">静态平衡 </w:t>
+      </w:r>
+      <w:r>
+        <w:rPr>
+          <w:rFonts w:ascii="宋体" w:eastAsia="宋体" w:hAnsi="宋体" w:hint="eastAsia"/>
+          <w:sz w:val="20"/>
+          <w:szCs w:val="20"/>
+        </w:rPr>
+        <w:t>杠体</w:t>
+      </w:r>
+      <w:r>
+        <w:rPr>
+          <w:rFonts w:ascii="宋体" w:eastAsia="宋体" w:hAnsi="宋体" w:hint="eastAsia"/>
+          <w:sz w:val="20"/>
+          <w:szCs w:val="20"/>
+        </w:rPr>
+        <w:t>处于静态</w:t>
+      </w:r>
+      <w:r>
+        <w:rPr>
+          <w:rFonts w:ascii="宋体" w:eastAsia="宋体" w:hAnsi="宋体" w:hint="eastAsia"/>
+          <w:sz w:val="20"/>
+          <w:szCs w:val="20"/>
+        </w:rPr>
+        <w:t>状态被称为静态平衡.</w:t>
+      </w:r>
+      <w:r>
+        <w:rPr>
+          <w:rFonts w:ascii="宋体" w:eastAsia="宋体" w:hAnsi="宋体"/>
+          <w:sz w:val="20"/>
+          <w:szCs w:val="20"/>
+        </w:rPr>
+        <w:t>对于这样的物体，作用在其上的外力的矢量和为零：</w:t>
+      </w:r>
+    </w:p>
+    <w:p>
+      <w:pPr>
+        <w:jc w:val="left"/>
+        <w:rPr>
+          <w:rFonts w:ascii="宋体" w:eastAsia="宋体" w:hAnsi="宋体"/>
+          <w:iCs/>
+          <w:sz w:val="20"/>
+          <w:szCs w:val="20"/>
+        </w:rPr>
+      </w:pPr>
+      <m:oMathPara>
+        <m:oMathParaPr>
+          <m:jc m:val="right"/>
+        </m:oMathParaPr>
+        <m:oMath>
+          <m:sSub>
+            <m:sSubPr>
+              <m:ctrlPr>
+                <w:rPr>
+                  <w:rFonts w:ascii="Cambria Math" w:eastAsia="宋体" w:hAnsi="Cambria Math"/>
+                  <w:i/>
+                  <w:iCs/>
+                  <w:sz w:val="20"/>
+                  <w:szCs w:val="20"/>
+                </w:rPr>
+              </m:ctrlPr>
+            </m:sSubPr>
+            <m:e>
+              <m:acc>
+                <m:accPr>
+                  <m:chr m:val="⃗"/>
+                  <m:ctrlPr>
+                    <w:rPr>
+                      <w:rFonts w:ascii="Cambria Math" w:eastAsia="宋体" w:hAnsi="Cambria Math"/>
+                      <w:i/>
+                      <w:iCs/>
+                      <w:sz w:val="20"/>
+                      <w:szCs w:val="20"/>
+                    </w:rPr>
+                  </m:ctrlPr>
+                </m:accPr>
+                <m:e>
+                  <m:r>
+                    <w:rPr>
+                      <w:rFonts w:ascii="Cambria Math" w:eastAsia="宋体" w:hAnsi="Cambria Math"/>
+                      <w:sz w:val="20"/>
+                      <w:szCs w:val="20"/>
+                    </w:rPr>
+                    <m:t>F</m:t>
+                  </m:r>
+                </m:e>
+              </m:acc>
+            </m:e>
+            <m:sub>
+              <m:r>
+                <w:rPr>
+                  <w:rFonts w:ascii="Cambria Math" w:eastAsia="宋体" w:hAnsi="Cambria Math"/>
+                  <w:sz w:val="20"/>
+                  <w:szCs w:val="20"/>
+                </w:rPr>
+                <m:t>net</m:t>
+              </m:r>
+            </m:sub>
+          </m:sSub>
+          <m:r>
+            <w:rPr>
+              <w:rFonts w:ascii="Cambria Math" w:eastAsia="宋体" w:hAnsi="Cambria Math"/>
+              <w:sz w:val="20"/>
+              <w:szCs w:val="20"/>
+            </w:rPr>
+            <m:t xml:space="preserve">=0           </m:t>
+          </m:r>
+          <m:d>
+            <m:dPr>
+              <m:ctrlPr>
+                <w:rPr>
+                  <w:rFonts w:ascii="Cambria Math" w:eastAsia="宋体" w:hAnsi="Cambria Math"/>
+                  <w:i/>
+                  <w:iCs/>
+                  <w:sz w:val="20"/>
+                  <w:szCs w:val="20"/>
+                </w:rPr>
+              </m:ctrlPr>
+            </m:dPr>
+            <m:e>
+              <m:r>
+                <m:rPr>
+                  <m:sty m:val="p"/>
+                </m:rPr>
+                <w:rPr>
+                  <w:rFonts w:ascii="Cambria Math" w:eastAsia="宋体" w:hAnsi="Cambria Math" w:hint="eastAsia"/>
+                  <w:sz w:val="20"/>
+                  <w:szCs w:val="20"/>
+                </w:rPr>
+                <m:t>平衡力</m:t>
+              </m:r>
+            </m:e>
+          </m:d>
+          <m:r>
+            <w:rPr>
+              <w:rFonts w:ascii="Cambria Math" w:eastAsia="宋体" w:hAnsi="Cambria Math"/>
+              <w:sz w:val="20"/>
+              <w:szCs w:val="20"/>
+            </w:rPr>
+            <m:t xml:space="preserve">                                               </m:t>
+          </m:r>
+          <m:d>
+            <m:dPr>
+              <m:ctrlPr>
+                <w:rPr>
+                  <w:rFonts w:ascii="Cambria Math" w:eastAsia="宋体" w:hAnsi="Cambria Math"/>
+                  <w:i/>
+                  <w:iCs/>
+                  <w:sz w:val="20"/>
+                  <w:szCs w:val="20"/>
+                </w:rPr>
+              </m:ctrlPr>
+            </m:dPr>
+            <m:e>
+              <m:r>
+                <w:rPr>
+                  <w:rFonts w:ascii="Cambria Math" w:eastAsia="宋体" w:hAnsi="Cambria Math"/>
+                  <w:sz w:val="20"/>
+                  <w:szCs w:val="20"/>
+                </w:rPr>
+                <m:t>12-3</m:t>
+              </m:r>
+            </m:e>
+          </m:d>
+          <m:r>
+            <w:rPr>
+              <w:rFonts w:ascii="Cambria Math" w:eastAsia="宋体" w:hAnsi="Cambria Math"/>
+              <w:sz w:val="20"/>
+              <w:szCs w:val="20"/>
+            </w:rPr>
+            <m:t xml:space="preserve">           </m:t>
+          </m:r>
+        </m:oMath>
+      </m:oMathPara>
+    </w:p>
+    <w:p>
+      <w:pPr>
+        <w:jc w:val="left"/>
+        <w:rPr>
+          <w:rFonts w:ascii="宋体" w:eastAsia="宋体" w:hAnsi="宋体"/>
+          <w:sz w:val="20"/>
+          <w:szCs w:val="20"/>
+        </w:rPr>
+      </w:pPr>
+      <w:r>
+        <w:rPr>
+          <w:rFonts w:ascii="宋体" w:eastAsia="宋体" w:hAnsi="宋体" w:hint="eastAsia"/>
+          <w:sz w:val="20"/>
+          <w:szCs w:val="20"/>
+        </w:rPr>
+        <w:t>如果所有力都位于</w:t>
+      </w:r>
+      <w:r>
+        <w:rPr>
+          <w:rFonts w:ascii="宋体" w:eastAsia="宋体" w:hAnsi="宋体"/>
+          <w:sz w:val="20"/>
+          <w:szCs w:val="20"/>
+        </w:rPr>
+        <w:t>xy平面上，则此向量方程等效于两个分量方程：</w:t>
+      </w:r>
+    </w:p>
+    <w:p>
+      <w:pPr>
+        <w:jc w:val="left"/>
+        <w:rPr>
+          <w:rFonts w:ascii="宋体" w:eastAsia="宋体" w:hAnsi="宋体"/>
+          <w:sz w:val="20"/>
+          <w:szCs w:val="20"/>
+        </w:rPr>
+      </w:pPr>
+      <m:oMathPara>
+        <m:oMathParaPr>
+          <m:jc m:val="right"/>
+        </m:oMathParaPr>
+        <m:oMath>
+          <m:sSub>
+            <m:sSubPr>
+              <m:ctrlPr>
+                <w:rPr>
+                  <w:rFonts w:ascii="Cambria Math" w:eastAsia="宋体" w:hAnsi="Cambria Math"/>
+                  <w:i/>
+                  <w:sz w:val="20"/>
+                  <w:szCs w:val="20"/>
+                </w:rPr>
+              </m:ctrlPr>
+            </m:sSubPr>
+            <m:e>
+              <m:r>
+                <w:rPr>
+                  <w:rFonts w:ascii="Cambria Math" w:eastAsia="宋体" w:hAnsi="Cambria Math"/>
+                  <w:sz w:val="20"/>
+                  <w:szCs w:val="20"/>
+                </w:rPr>
+                <m:t>F</m:t>
+              </m:r>
+            </m:e>
+            <m:sub>
+              <m:r>
+                <w:rPr>
+                  <w:rFonts w:ascii="Cambria Math" w:eastAsia="宋体" w:hAnsi="Cambria Math"/>
+                  <w:sz w:val="20"/>
+                  <w:szCs w:val="20"/>
+                </w:rPr>
+                <m:t>net,x</m:t>
+              </m:r>
+            </m:sub>
+          </m:sSub>
+          <m:r>
+            <w:rPr>
+              <w:rFonts w:ascii="Cambria Math" w:eastAsia="宋体" w:hAnsi="Cambria Math"/>
+              <w:sz w:val="20"/>
+              <w:szCs w:val="20"/>
+            </w:rPr>
+            <m:t xml:space="preserve">=0,    </m:t>
+          </m:r>
+          <m:sSub>
+            <m:sSubPr>
+              <m:ctrlPr>
+                <w:rPr>
+                  <w:rFonts w:ascii="Cambria Math" w:eastAsia="宋体" w:hAnsi="Cambria Math"/>
+                  <w:i/>
+                  <w:sz w:val="20"/>
+                  <w:szCs w:val="20"/>
+                </w:rPr>
+              </m:ctrlPr>
+            </m:sSubPr>
+            <m:e>
+              <m:r>
+                <w:rPr>
+                  <w:rFonts w:ascii="Cambria Math" w:eastAsia="宋体" w:hAnsi="Cambria Math"/>
+                  <w:sz w:val="20"/>
+                  <w:szCs w:val="20"/>
+                </w:rPr>
+                <m:t>F</m:t>
+              </m:r>
+            </m:e>
+            <m:sub>
+              <m:r>
+                <w:rPr>
+                  <w:rFonts w:ascii="Cambria Math" w:eastAsia="宋体" w:hAnsi="Cambria Math"/>
+                  <w:sz w:val="20"/>
+                  <w:szCs w:val="20"/>
+                </w:rPr>
+                <m:t>net,</m:t>
+              </m:r>
+              <m:r>
+                <w:rPr>
+                  <w:rFonts w:ascii="Cambria Math" w:eastAsia="宋体" w:hAnsi="Cambria Math"/>
+                  <w:sz w:val="20"/>
+                  <w:szCs w:val="20"/>
+                </w:rPr>
+                <m:t>y</m:t>
+              </m:r>
+            </m:sub>
+          </m:sSub>
+          <m:r>
+            <w:rPr>
+              <w:rFonts w:ascii="Cambria Math" w:eastAsia="宋体" w:hAnsi="Cambria Math"/>
+              <w:sz w:val="20"/>
+              <w:szCs w:val="20"/>
+            </w:rPr>
+            <m:t>=0</m:t>
+          </m:r>
+          <m:r>
+            <w:rPr>
+              <w:rFonts w:ascii="Cambria Math" w:eastAsia="宋体" w:hAnsi="Cambria Math"/>
+              <w:sz w:val="20"/>
+              <w:szCs w:val="20"/>
+            </w:rPr>
+            <m:t>.</m:t>
+          </m:r>
+          <m:r>
+            <w:rPr>
+              <w:rFonts w:ascii="Cambria Math" w:eastAsia="宋体" w:hAnsi="Cambria Math"/>
+              <w:sz w:val="20"/>
+              <w:szCs w:val="20"/>
+            </w:rPr>
+            <m:t xml:space="preserve">   </m:t>
+          </m:r>
+          <m:r>
+            <w:rPr>
+              <w:rFonts w:ascii="Cambria Math" w:eastAsia="宋体" w:hAnsi="Cambria Math"/>
+              <w:sz w:val="20"/>
+              <w:szCs w:val="20"/>
+            </w:rPr>
+            <m:t xml:space="preserve">        </m:t>
+          </m:r>
+          <m:d>
+            <m:dPr>
+              <m:ctrlPr>
+                <w:rPr>
+                  <w:rFonts w:ascii="Cambria Math" w:eastAsia="宋体" w:hAnsi="Cambria Math"/>
+                  <w:i/>
+                  <w:iCs/>
+                  <w:sz w:val="20"/>
+                  <w:szCs w:val="20"/>
+                </w:rPr>
+              </m:ctrlPr>
+            </m:dPr>
+            <m:e>
+              <m:r>
+                <m:rPr>
+                  <m:sty m:val="p"/>
+                </m:rPr>
+                <w:rPr>
+                  <w:rFonts w:ascii="Cambria Math" w:eastAsia="宋体" w:hAnsi="Cambria Math" w:hint="eastAsia"/>
+                  <w:sz w:val="20"/>
+                  <w:szCs w:val="20"/>
+                </w:rPr>
+                <m:t>平衡力</m:t>
+              </m:r>
+            </m:e>
+          </m:d>
+          <m:r>
+            <w:rPr>
+              <w:rFonts w:ascii="Cambria Math" w:eastAsia="宋体" w:hAnsi="Cambria Math"/>
+              <w:sz w:val="20"/>
+              <w:szCs w:val="20"/>
+            </w:rPr>
+            <m:t xml:space="preserve">         </m:t>
+          </m:r>
+          <m:d>
+            <m:dPr>
+              <m:ctrlPr>
+                <w:rPr>
+                  <w:rFonts w:ascii="Cambria Math" w:eastAsia="宋体" w:hAnsi="Cambria Math"/>
+                  <w:i/>
+                  <w:sz w:val="20"/>
+                  <w:szCs w:val="20"/>
+                </w:rPr>
+              </m:ctrlPr>
+            </m:dPr>
+            <m:e>
+              <m:r>
+                <w:rPr>
+                  <w:rFonts w:ascii="Cambria Math" w:eastAsia="宋体" w:hAnsi="Cambria Math"/>
+                  <w:sz w:val="20"/>
+                  <w:szCs w:val="20"/>
+                </w:rPr>
+                <m:t>12-7,12-8</m:t>
+              </m:r>
+            </m:e>
+          </m:d>
+          <m:r>
+            <w:rPr>
+              <w:rFonts w:ascii="Cambria Math" w:eastAsia="宋体" w:hAnsi="Cambria Math"/>
+              <w:sz w:val="20"/>
+              <w:szCs w:val="20"/>
+            </w:rPr>
+            <m:t xml:space="preserve">          </m:t>
+          </m:r>
+        </m:oMath>
+      </m:oMathPara>
+    </w:p>
+    <w:p>
+      <w:pPr>
+        <w:jc w:val="left"/>
+        <w:rPr>
+          <w:rFonts w:ascii="宋体" w:eastAsia="宋体" w:hAnsi="宋体"/>
+          <w:sz w:val="20"/>
+          <w:szCs w:val="20"/>
+        </w:rPr>
+      </w:pPr>
+      <w:r>
+        <w:rPr>
+          <w:rFonts w:ascii="宋体" w:eastAsia="宋体" w:hAnsi="宋体" w:hint="eastAsia"/>
+          <w:sz w:val="20"/>
+          <w:szCs w:val="20"/>
+        </w:rPr>
+        <w:t>静态平衡还意味着作用在</w:t>
+      </w:r>
+      <w:r>
+        <w:rPr>
+          <w:rFonts w:ascii="宋体" w:eastAsia="宋体" w:hAnsi="宋体" w:hint="eastAsia"/>
+          <w:sz w:val="20"/>
+          <w:szCs w:val="20"/>
+        </w:rPr>
+        <w:t>物</w:t>
+      </w:r>
+      <w:r>
+        <w:rPr>
+          <w:rFonts w:ascii="宋体" w:eastAsia="宋体" w:hAnsi="宋体" w:hint="eastAsia"/>
+          <w:sz w:val="20"/>
+          <w:szCs w:val="20"/>
+        </w:rPr>
+        <w:t>体上任何一点的外部扭矩的矢量和为零，或者</w:t>
+      </w:r>
+    </w:p>
+    <w:p>
+      <w:pPr>
+        <w:jc w:val="left"/>
+        <w:rPr>
+          <w:rFonts w:ascii="宋体" w:eastAsia="宋体" w:hAnsi="宋体"/>
+          <w:iCs/>
+          <w:sz w:val="20"/>
+          <w:szCs w:val="20"/>
+        </w:rPr>
+      </w:pPr>
+      <m:oMathPara>
+        <m:oMathParaPr>
+          <m:jc m:val="right"/>
+        </m:oMathParaPr>
+        <m:oMath>
+          <m:sSub>
+            <m:sSubPr>
+              <m:ctrlPr>
+                <w:rPr>
+                  <w:rFonts w:ascii="Cambria Math" w:eastAsia="宋体" w:hAnsi="Cambria Math"/>
+                  <w:i/>
+                  <w:iCs/>
+                  <w:sz w:val="20"/>
+                  <w:szCs w:val="20"/>
+                </w:rPr>
+              </m:ctrlPr>
+            </m:sSubPr>
+            <m:e>
+              <m:acc>
+                <m:accPr>
+                  <m:chr m:val="⃗"/>
+                  <m:ctrlPr>
+                    <w:rPr>
+                      <w:rFonts w:ascii="Cambria Math" w:eastAsia="宋体" w:hAnsi="Cambria Math"/>
+                      <w:i/>
+                      <w:iCs/>
+                      <w:sz w:val="20"/>
+                      <w:szCs w:val="20"/>
+                    </w:rPr>
+                  </m:ctrlPr>
+                </m:accPr>
+                <m:e>
+                  <m:r>
+                    <w:rPr>
+                      <w:rFonts w:ascii="Cambria Math" w:eastAsia="宋体" w:hAnsi="Cambria Math"/>
+                      <w:sz w:val="20"/>
+                      <w:szCs w:val="20"/>
+                    </w:rPr>
+                    <m:t>τ</m:t>
+                  </m:r>
+                </m:e>
+              </m:acc>
+            </m:e>
+            <m:sub>
+              <m:r>
+                <w:rPr>
+                  <w:rFonts w:ascii="Cambria Math" w:eastAsia="宋体" w:hAnsi="Cambria Math"/>
+                  <w:sz w:val="20"/>
+                  <w:szCs w:val="20"/>
+                </w:rPr>
+                <m:t>net</m:t>
+              </m:r>
+            </m:sub>
+          </m:sSub>
+          <m:r>
+            <w:rPr>
+              <w:rFonts w:ascii="Cambria Math" w:eastAsia="宋体" w:hAnsi="Cambria Math"/>
+              <w:sz w:val="20"/>
+              <w:szCs w:val="20"/>
+            </w:rPr>
+            <m:t>=</m:t>
+          </m:r>
+          <m:r>
+            <w:rPr>
+              <w:rFonts w:ascii="Cambria Math" w:eastAsia="宋体" w:hAnsi="Cambria Math" w:hint="eastAsia"/>
+              <w:sz w:val="20"/>
+              <w:szCs w:val="20"/>
+            </w:rPr>
+            <m:t>0</m:t>
+          </m:r>
+          <m:r>
+            <w:rPr>
+              <w:rFonts w:ascii="Cambria Math" w:eastAsia="宋体" w:hAnsi="Cambria Math"/>
+              <w:sz w:val="20"/>
+              <w:szCs w:val="20"/>
+            </w:rPr>
+            <m:t xml:space="preserve">                                    </m:t>
+          </m:r>
+          <m:d>
+            <m:dPr>
+              <m:ctrlPr>
+                <w:rPr>
+                  <w:rFonts w:ascii="Cambria Math" w:eastAsia="宋体" w:hAnsi="Cambria Math"/>
+                  <w:i/>
+                  <w:iCs/>
+                  <w:sz w:val="20"/>
+                  <w:szCs w:val="20"/>
+                </w:rPr>
+              </m:ctrlPr>
+            </m:dPr>
+            <m:e>
+              <m:r>
+                <m:rPr>
+                  <m:sty m:val="p"/>
+                </m:rPr>
+                <w:rPr>
+                  <w:rFonts w:ascii="Cambria Math" w:eastAsia="宋体" w:hAnsi="Cambria Math" w:hint="eastAsia"/>
+                  <w:sz w:val="20"/>
+                  <w:szCs w:val="20"/>
+                </w:rPr>
+                <m:t>平衡</m:t>
+              </m:r>
+              <m:r>
+                <m:rPr>
+                  <m:sty m:val="p"/>
+                </m:rPr>
+                <w:rPr>
+                  <w:rFonts w:ascii="Cambria Math" w:eastAsia="宋体" w:hAnsi="Cambria Math" w:hint="eastAsia"/>
+                  <w:sz w:val="20"/>
+                  <w:szCs w:val="20"/>
+                </w:rPr>
+                <m:t>扭矩</m:t>
+              </m:r>
+            </m:e>
+          </m:d>
+          <m:r>
+            <w:rPr>
+              <w:rFonts w:ascii="Cambria Math" w:eastAsia="宋体" w:hAnsi="Cambria Math"/>
+              <w:sz w:val="20"/>
+              <w:szCs w:val="20"/>
+            </w:rPr>
+            <m:t xml:space="preserve">                  </m:t>
+          </m:r>
+          <m:d>
+            <m:dPr>
+              <m:ctrlPr>
+                <w:rPr>
+                  <w:rFonts w:ascii="Cambria Math" w:eastAsia="宋体" w:hAnsi="Cambria Math"/>
+                  <w:i/>
+                  <w:iCs/>
+                  <w:sz w:val="20"/>
+                  <w:szCs w:val="20"/>
+                </w:rPr>
+              </m:ctrlPr>
+            </m:dPr>
+            <m:e>
+              <m:r>
+                <w:rPr>
+                  <w:rFonts w:ascii="Cambria Math" w:eastAsia="宋体" w:hAnsi="Cambria Math"/>
+                  <w:sz w:val="20"/>
+                  <w:szCs w:val="20"/>
+                </w:rPr>
+                <m:t>12-5</m:t>
+              </m:r>
+            </m:e>
+          </m:d>
+          <m:r>
+            <w:rPr>
+              <w:rFonts w:ascii="Cambria Math" w:eastAsia="宋体" w:hAnsi="Cambria Math"/>
+              <w:sz w:val="20"/>
+              <w:szCs w:val="20"/>
+            </w:rPr>
+            <m:t xml:space="preserve">          </m:t>
+          </m:r>
+        </m:oMath>
+      </m:oMathPara>
+    </w:p>
+    <w:p>
+      <w:pPr>
+        <w:jc w:val="left"/>
+        <w:rPr>
+          <w:rFonts w:ascii="宋体" w:eastAsia="宋体" w:hAnsi="宋体"/>
+          <w:sz w:val="20"/>
+          <w:szCs w:val="20"/>
+        </w:rPr>
+      </w:pPr>
+      <w:r>
+        <w:rPr>
+          <w:rFonts w:ascii="宋体" w:eastAsia="宋体" w:hAnsi="宋体" w:hint="eastAsia"/>
+          <w:sz w:val="20"/>
+          <w:szCs w:val="20"/>
+        </w:rPr>
+        <w:t>如果力位于</w:t>
+      </w:r>
+      <w:r>
+        <w:rPr>
+          <w:rFonts w:ascii="宋体" w:eastAsia="宋体" w:hAnsi="宋体"/>
+          <w:sz w:val="20"/>
+          <w:szCs w:val="20"/>
+        </w:rPr>
+        <w:t>xy平面上，则所有转矩矢量都平行于z轴，且</w:t>
+      </w:r>
+      <w:r>
+        <w:rPr>
+          <w:rFonts w:ascii="宋体" w:eastAsia="宋体" w:hAnsi="宋体" w:hint="eastAsia"/>
+          <w:sz w:val="20"/>
+          <w:szCs w:val="20"/>
+        </w:rPr>
+        <w:t>公式(</w:t>
+      </w:r>
+      <w:r>
+        <w:rPr>
+          <w:rFonts w:ascii="宋体" w:eastAsia="宋体" w:hAnsi="宋体"/>
+          <w:sz w:val="20"/>
+          <w:szCs w:val="20"/>
+        </w:rPr>
+        <w:t>12-5</w:t>
+      </w:r>
+      <w:r>
+        <w:rPr>
+          <w:rFonts w:ascii="宋体" w:eastAsia="宋体" w:hAnsi="宋体"/>
+          <w:sz w:val="20"/>
+          <w:szCs w:val="20"/>
+        </w:rPr>
+        <w:t>)</w:t>
+      </w:r>
+      <w:r>
+        <w:rPr>
+          <w:rFonts w:ascii="宋体" w:eastAsia="宋体" w:hAnsi="宋体"/>
+          <w:sz w:val="20"/>
+          <w:szCs w:val="20"/>
+        </w:rPr>
+        <w:t>等效于单分量方程</w:t>
+      </w:r>
+    </w:p>
+    <w:p>
+      <w:pPr>
+        <w:jc w:val="left"/>
+        <w:rPr>
+          <w:rFonts w:ascii="宋体" w:eastAsia="宋体" w:hAnsi="宋体"/>
+          <w:iCs/>
+          <w:sz w:val="20"/>
+          <w:szCs w:val="20"/>
+        </w:rPr>
+      </w:pPr>
+      <m:oMathPara>
+        <m:oMathParaPr>
+          <m:jc m:val="right"/>
+        </m:oMathParaPr>
+        <m:oMath>
+          <m:sSub>
+            <m:sSubPr>
+              <m:ctrlPr>
+                <w:rPr>
+                  <w:rFonts w:ascii="Cambria Math" w:eastAsia="宋体" w:hAnsi="Cambria Math"/>
+                  <w:i/>
+                  <w:sz w:val="20"/>
+                  <w:szCs w:val="20"/>
+                </w:rPr>
+              </m:ctrlPr>
+            </m:sSubPr>
+            <m:e>
+              <m:r>
+                <w:rPr>
+                  <w:rFonts w:ascii="Cambria Math" w:eastAsia="宋体" w:hAnsi="Cambria Math"/>
+                  <w:sz w:val="20"/>
+                  <w:szCs w:val="20"/>
+                </w:rPr>
+                <m:t>τ</m:t>
+              </m:r>
+            </m:e>
+            <m:sub>
+              <m:r>
+                <w:rPr>
+                  <w:rFonts w:ascii="Cambria Math" w:eastAsia="宋体" w:hAnsi="Cambria Math"/>
+                  <w:sz w:val="20"/>
+                  <w:szCs w:val="20"/>
+                </w:rPr>
+                <m:t>net,</m:t>
+              </m:r>
+              <m:r>
+                <w:rPr>
+                  <w:rFonts w:ascii="Cambria Math" w:eastAsia="宋体" w:hAnsi="Cambria Math"/>
+                  <w:sz w:val="20"/>
+                  <w:szCs w:val="20"/>
+                </w:rPr>
+                <m:t>z</m:t>
+              </m:r>
+            </m:sub>
+          </m:sSub>
+          <m:r>
+            <w:rPr>
+              <w:rFonts w:ascii="Cambria Math" w:eastAsia="宋体" w:hAnsi="Cambria Math"/>
+              <w:sz w:val="20"/>
+              <w:szCs w:val="20"/>
+            </w:rPr>
+            <m:t>=0</m:t>
+          </m:r>
+          <m:r>
+            <w:rPr>
+              <w:rFonts w:ascii="Cambria Math" w:eastAsia="宋体" w:hAnsi="Cambria Math"/>
+              <w:sz w:val="20"/>
+              <w:szCs w:val="20"/>
+            </w:rPr>
+            <m:t xml:space="preserve">                                   </m:t>
+          </m:r>
+          <m:d>
+            <m:dPr>
+              <m:ctrlPr>
+                <w:rPr>
+                  <w:rFonts w:ascii="Cambria Math" w:eastAsia="宋体" w:hAnsi="Cambria Math"/>
+                  <w:i/>
+                  <w:iCs/>
+                  <w:sz w:val="20"/>
+                  <w:szCs w:val="20"/>
+                </w:rPr>
+              </m:ctrlPr>
+            </m:dPr>
+            <m:e>
+              <m:r>
+                <m:rPr>
+                  <m:sty m:val="p"/>
+                </m:rPr>
+                <w:rPr>
+                  <w:rFonts w:ascii="Cambria Math" w:eastAsia="宋体" w:hAnsi="Cambria Math" w:hint="eastAsia"/>
+                  <w:sz w:val="20"/>
+                  <w:szCs w:val="20"/>
+                </w:rPr>
+                <m:t>平衡</m:t>
+              </m:r>
+              <m:r>
+                <m:rPr>
+                  <m:sty m:val="p"/>
+                </m:rPr>
+                <w:rPr>
+                  <w:rFonts w:ascii="Cambria Math" w:eastAsia="宋体" w:hAnsi="Cambria Math" w:hint="eastAsia"/>
+                  <w:sz w:val="20"/>
+                  <w:szCs w:val="20"/>
+                </w:rPr>
+                <m:t>扭矩</m:t>
+              </m:r>
+            </m:e>
+          </m:d>
+          <m:r>
+            <w:rPr>
+              <w:rFonts w:ascii="Cambria Math" w:eastAsia="宋体" w:hAnsi="Cambria Math"/>
+              <w:sz w:val="20"/>
+              <w:szCs w:val="20"/>
+            </w:rPr>
+            <m:t xml:space="preserve">                  </m:t>
+          </m:r>
+          <m:d>
+            <m:dPr>
+              <m:ctrlPr>
+                <w:rPr>
+                  <w:rFonts w:ascii="Cambria Math" w:eastAsia="宋体" w:hAnsi="Cambria Math"/>
+                  <w:i/>
+                  <w:iCs/>
+                  <w:sz w:val="20"/>
+                  <w:szCs w:val="20"/>
+                </w:rPr>
+              </m:ctrlPr>
+            </m:dPr>
+            <m:e>
+              <m:r>
+                <w:rPr>
+                  <w:rFonts w:ascii="Cambria Math" w:eastAsia="宋体" w:hAnsi="Cambria Math"/>
+                  <w:sz w:val="20"/>
+                  <w:szCs w:val="20"/>
+                </w:rPr>
+                <m:t>12-</m:t>
+              </m:r>
+              <m:r>
+                <w:rPr>
+                  <w:rFonts w:ascii="Cambria Math" w:eastAsia="宋体" w:hAnsi="Cambria Math"/>
+                  <w:sz w:val="20"/>
+                  <w:szCs w:val="20"/>
+                </w:rPr>
+                <m:t>9</m:t>
+              </m:r>
+            </m:e>
+          </m:d>
+          <m:r>
+            <w:rPr>
+              <w:rFonts w:ascii="Cambria Math" w:eastAsia="宋体" w:hAnsi="Cambria Math"/>
+              <w:sz w:val="20"/>
+              <w:szCs w:val="20"/>
+            </w:rPr>
+            <m:t xml:space="preserve">          </m:t>
+          </m:r>
+        </m:oMath>
+      </m:oMathPara>
+    </w:p>
+    <w:p>
+      <w:pPr>
+        <w:jc w:val="left"/>
+        <w:rPr>
+          <w:rFonts w:ascii="宋体" w:eastAsia="宋体" w:hAnsi="宋体"/>
+          <w:iCs/>
+          <w:sz w:val="20"/>
+          <w:szCs w:val="20"/>
+        </w:rPr>
+      </w:pPr>
+      <w:r>
+        <w:rPr>
+          <w:rFonts w:ascii="宋体" w:eastAsia="宋体" w:hAnsi="宋体" w:hint="eastAsia"/>
+          <w:iCs/>
+          <w:sz w:val="20"/>
+          <w:szCs w:val="20"/>
+        </w:rPr>
+        <w:t>重心 重力作用在物体每一个</w:t>
+      </w:r>
+      <w:r>
+        <w:rPr>
+          <w:rFonts w:ascii="宋体" w:eastAsia="宋体" w:hAnsi="宋体" w:hint="eastAsia"/>
+          <w:iCs/>
+          <w:sz w:val="20"/>
+          <w:szCs w:val="20"/>
+        </w:rPr>
+        <w:t>单独</w:t>
+      </w:r>
+      <w:r>
+        <w:rPr>
+          <w:rFonts w:ascii="宋体" w:eastAsia="宋体" w:hAnsi="宋体" w:hint="eastAsia"/>
+          <w:iCs/>
+          <w:sz w:val="20"/>
+          <w:szCs w:val="20"/>
+        </w:rPr>
+        <w:t>的元素上.</w:t>
+      </w:r>
+      <w:r>
+        <w:rPr>
+          <w:rFonts w:ascii="宋体" w:eastAsia="宋体" w:hAnsi="宋体"/>
+          <w:iCs/>
+          <w:sz w:val="20"/>
+          <w:szCs w:val="20"/>
+        </w:rPr>
+        <w:t xml:space="preserve"> </w:t>
+      </w:r>
+      <w:r>
+        <w:rPr>
+          <w:rFonts w:ascii="宋体" w:eastAsia="宋体" w:hAnsi="宋体" w:hint="eastAsia"/>
+          <w:iCs/>
+          <w:sz w:val="20"/>
+          <w:szCs w:val="20"/>
+        </w:rPr>
+        <w:t>重力作用在重心的效果等于</w:t>
+      </w:r>
+      <w:r>
+        <w:rPr>
+          <w:rFonts w:ascii="宋体" w:eastAsia="宋体" w:hAnsi="宋体" w:hint="eastAsia"/>
+          <w:iCs/>
+          <w:sz w:val="20"/>
+          <w:szCs w:val="20"/>
+        </w:rPr>
+        <w:t>单独动作的合效果.如果重力加速度对物体的所有元素是相同的.则重心位于质心.</w:t>
+      </w:r>
+    </w:p>
+    <w:p>
+      <w:pPr>
+        <w:jc w:val="left"/>
+        <w:rPr>
+          <w:rFonts w:ascii="宋体" w:eastAsia="宋体" w:hAnsi="宋体"/>
+          <w:iCs/>
+          <w:sz w:val="20"/>
+          <w:szCs w:val="20"/>
+        </w:rPr>
+      </w:pPr>
+    </w:p>
+    <w:p>
+      <w:pPr>
+        <w:jc w:val="left"/>
+        <w:rPr>
+          <w:rFonts w:ascii="宋体" w:eastAsia="宋体" w:hAnsi="宋体"/>
+          <w:iCs/>
+          <w:sz w:val="20"/>
+          <w:szCs w:val="20"/>
+        </w:rPr>
+      </w:pPr>
+      <w:r>
+        <w:rPr>
+          <w:rFonts w:ascii="宋体" w:eastAsia="宋体" w:hAnsi="宋体" w:hint="eastAsia"/>
+          <w:iCs/>
+          <w:sz w:val="20"/>
+          <w:szCs w:val="20"/>
+        </w:rPr>
+        <w:t>弹性模量</w:t>
+      </w:r>
+      <w:r>
+        <w:rPr>
+          <w:rFonts w:ascii="宋体" w:eastAsia="宋体" w:hAnsi="宋体" w:hint="eastAsia"/>
+          <w:iCs/>
+          <w:sz w:val="20"/>
+          <w:szCs w:val="20"/>
+        </w:rPr>
+        <w:t>(</w:t>
+      </w:r>
+      <w:r>
+        <w:rPr>
+          <w:rFonts w:ascii="宋体" w:eastAsia="宋体" w:hAnsi="宋体"/>
+          <w:iCs/>
+          <w:sz w:val="20"/>
+          <w:szCs w:val="20"/>
+        </w:rPr>
+        <w:t>Elastic Moduli</w:t>
+      </w:r>
+      <w:r>
+        <w:rPr>
+          <w:rFonts w:ascii="宋体" w:eastAsia="宋体" w:hAnsi="宋体"/>
+          <w:iCs/>
+          <w:sz w:val="20"/>
+          <w:szCs w:val="20"/>
+        </w:rPr>
+        <w:t xml:space="preserve">) </w:t>
+      </w:r>
+      <w:r>
+        <w:rPr>
+          <w:rFonts w:ascii="宋体" w:eastAsia="宋体" w:hAnsi="宋体" w:hint="eastAsia"/>
+          <w:iCs/>
+          <w:sz w:val="20"/>
+          <w:szCs w:val="20"/>
+        </w:rPr>
+        <w:t>三种弹性模量用于描述物体响应作用在其上的力时的弹性行为（变形）。</w:t>
+      </w:r>
+      <w:r>
+        <w:rPr>
+          <w:rFonts w:ascii="宋体" w:eastAsia="宋体" w:hAnsi="宋体"/>
+          <w:iCs/>
+          <w:sz w:val="20"/>
+          <w:szCs w:val="20"/>
+        </w:rPr>
+        <w:t>根据一般关系，应变（长度的分数变化）通过适当的模量与施加的应力（每单位面积的力）</w:t>
+      </w:r>
+      <w:r>
+        <w:rPr>
+          <w:rFonts w:ascii="宋体" w:eastAsia="宋体" w:hAnsi="宋体" w:hint="eastAsia"/>
+          <w:iCs/>
+          <w:sz w:val="20"/>
+          <w:szCs w:val="20"/>
+        </w:rPr>
+        <w:t>呈</w:t>
+      </w:r>
+      <w:r>
+        <w:rPr>
+          <w:rFonts w:ascii="宋体" w:eastAsia="宋体" w:hAnsi="宋体"/>
+          <w:iCs/>
+          <w:sz w:val="20"/>
+          <w:szCs w:val="20"/>
+        </w:rPr>
+        <w:t>线性相关</w:t>
+      </w:r>
+      <w:r>
+        <w:rPr>
+          <w:rFonts w:ascii="宋体" w:eastAsia="宋体" w:hAnsi="宋体" w:hint="eastAsia"/>
+          <w:iCs/>
+          <w:sz w:val="20"/>
+          <w:szCs w:val="20"/>
+        </w:rPr>
+        <w:t>.</w:t>
+      </w:r>
+    </w:p>
+    <w:p>
+      <w:pPr>
+        <w:jc w:val="left"/>
+        <w:rPr>
+          <w:rFonts w:ascii="宋体" w:eastAsia="宋体" w:hAnsi="宋体"/>
+          <w:iCs/>
+          <w:sz w:val="20"/>
+          <w:szCs w:val="20"/>
+        </w:rPr>
+      </w:pPr>
+      <m:oMathPara>
+        <m:oMathParaPr>
+          <m:jc m:val="right"/>
+        </m:oMathParaPr>
+        <m:oMath>
+          <m:r>
+            <w:rPr>
+              <w:rFonts w:ascii="Cambria Math" w:eastAsia="宋体" w:hAnsi="Cambria Math"/>
+              <w:sz w:val="20"/>
+              <w:szCs w:val="20"/>
+            </w:rPr>
+            <m:t>st</m:t>
+          </m:r>
+          <m:r>
+            <w:rPr>
+              <w:rFonts w:ascii="Cambria Math" w:eastAsia="宋体" w:hAnsi="Cambria Math"/>
+              <w:sz w:val="20"/>
+              <w:szCs w:val="20"/>
+            </w:rPr>
+            <m:t xml:space="preserve">ress=modulus×strain.                                       </m:t>
+          </m:r>
+          <m:d>
+            <m:dPr>
+              <m:ctrlPr>
+                <w:rPr>
+                  <w:rFonts w:ascii="Cambria Math" w:eastAsia="宋体" w:hAnsi="Cambria Math"/>
+                  <w:i/>
+                  <w:iCs/>
+                  <w:sz w:val="20"/>
+                  <w:szCs w:val="20"/>
+                </w:rPr>
+              </m:ctrlPr>
+            </m:dPr>
+            <m:e>
+              <m:r>
+                <w:rPr>
+                  <w:rFonts w:ascii="Cambria Math" w:eastAsia="宋体" w:hAnsi="Cambria Math"/>
+                  <w:sz w:val="20"/>
+                  <w:szCs w:val="20"/>
+                </w:rPr>
+                <m:t>12-22</m:t>
+              </m:r>
+            </m:e>
+          </m:d>
+          <m:r>
+            <w:rPr>
+              <w:rFonts w:ascii="Cambria Math" w:eastAsia="宋体" w:hAnsi="Cambria Math"/>
+              <w:sz w:val="20"/>
+              <w:szCs w:val="20"/>
+            </w:rPr>
+            <m:t xml:space="preserve">      </m:t>
+          </m:r>
+          <m:r>
+            <w:rPr>
+              <w:rFonts w:ascii="Cambria Math" w:eastAsia="宋体" w:hAnsi="Cambria Math"/>
+              <w:sz w:val="20"/>
+              <w:szCs w:val="20"/>
+            </w:rPr>
+            <m:t xml:space="preserve"> </m:t>
+          </m:r>
+        </m:oMath>
+      </m:oMathPara>
+    </w:p>
+    <w:p>
+      <w:pPr>
+        <w:jc w:val="left"/>
+        <w:rPr>
+          <w:rFonts w:ascii="宋体" w:eastAsia="宋体" w:hAnsi="宋体" w:hint="eastAsia"/>
+          <w:iCs/>
+          <w:sz w:val="20"/>
+          <w:szCs w:val="20"/>
+        </w:rPr>
+      </w:pPr>
+      <m:oMathPara>
+        <m:oMathParaPr>
+          <m:jc m:val="right"/>
+        </m:oMathParaPr>
+        <m:oMath>
+          <m:r>
+            <m:rPr>
+              <m:sty m:val="p"/>
+            </m:rPr>
+            <w:rPr>
+              <w:rFonts w:ascii="Cambria Math" w:eastAsia="宋体" w:hAnsi="Cambria Math" w:hint="eastAsia"/>
+              <w:sz w:val="20"/>
+              <w:szCs w:val="20"/>
+            </w:rPr>
+            <m:t>应力</m:t>
+          </m:r>
+          <m:r>
+            <m:rPr>
+              <m:sty m:val="p"/>
+            </m:rPr>
+            <w:rPr>
+              <w:rFonts w:ascii="Cambria Math" w:eastAsia="宋体" w:hAnsi="Cambria Math"/>
+              <w:sz w:val="20"/>
+              <w:szCs w:val="20"/>
+            </w:rPr>
+            <m:t>=</m:t>
+          </m:r>
+          <m:r>
+            <m:rPr>
+              <m:sty m:val="p"/>
+            </m:rPr>
+            <w:rPr>
+              <w:rFonts w:ascii="Cambria Math" w:eastAsia="宋体" w:hAnsi="Cambria Math" w:hint="eastAsia"/>
+              <w:sz w:val="20"/>
+              <w:szCs w:val="20"/>
+            </w:rPr>
+            <m:t>模量</m:t>
+          </m:r>
+          <m:r>
+            <m:rPr>
+              <m:sty m:val="p"/>
+            </m:rPr>
+            <w:rPr>
+              <w:rFonts w:ascii="Cambria Math" w:eastAsia="宋体" w:hAnsi="Cambria Math"/>
+              <w:sz w:val="20"/>
+              <w:szCs w:val="20"/>
+            </w:rPr>
+            <m:t>×</m:t>
+          </m:r>
+          <m:r>
+            <m:rPr>
+              <m:sty m:val="p"/>
+            </m:rPr>
+            <w:rPr>
+              <w:rFonts w:ascii="Cambria Math" w:eastAsia="宋体" w:hAnsi="Cambria Math" w:hint="eastAsia"/>
+              <w:sz w:val="20"/>
+              <w:szCs w:val="20"/>
+            </w:rPr>
+            <m:t>应变</m:t>
+          </m:r>
+          <m:r>
+            <w:rPr>
+              <w:rFonts w:ascii="Cambria Math" w:eastAsia="宋体" w:hAnsi="Cambria Math"/>
+              <w:sz w:val="20"/>
+              <w:szCs w:val="20"/>
+            </w:rPr>
+            <m:t xml:space="preserve">.                                       </m:t>
+          </m:r>
+          <m:d>
+            <m:dPr>
+              <m:ctrlPr>
+                <w:rPr>
+                  <w:rFonts w:ascii="Cambria Math" w:eastAsia="宋体" w:hAnsi="Cambria Math"/>
+                  <w:i/>
+                  <w:iCs/>
+                  <w:sz w:val="20"/>
+                  <w:szCs w:val="20"/>
+                </w:rPr>
+              </m:ctrlPr>
+            </m:dPr>
+            <m:e>
+              <m:r>
+                <w:rPr>
+                  <w:rFonts w:ascii="Cambria Math" w:eastAsia="宋体" w:hAnsi="Cambria Math"/>
+                  <w:sz w:val="20"/>
+                  <w:szCs w:val="20"/>
+                </w:rPr>
+                <m:t>12-22</m:t>
+              </m:r>
+            </m:e>
+          </m:d>
+          <m:r>
+            <w:rPr>
+              <w:rFonts w:ascii="Cambria Math" w:eastAsia="宋体" w:hAnsi="Cambria Math"/>
+              <w:sz w:val="20"/>
+              <w:szCs w:val="20"/>
+            </w:rPr>
+            <m:t xml:space="preserve">      </m:t>
+          </m:r>
+          <m:r>
+            <w:rPr>
+              <w:rFonts w:ascii="Cambria Math" w:eastAsia="宋体" w:hAnsi="Cambria Math"/>
+              <w:sz w:val="20"/>
+              <w:szCs w:val="20"/>
+            </w:rPr>
+            <m:t xml:space="preserve"> </m:t>
+          </m:r>
+        </m:oMath>
+      </m:oMathPara>
+    </w:p>
+    <w:p>
+      <w:pPr>
+        <w:jc w:val="left"/>
+        <w:rPr>
+          <w:rFonts w:ascii="宋体" w:eastAsia="宋体" w:hAnsi="宋体" w:hint="eastAsia"/>
+          <w:iCs/>
+          <w:sz w:val="20"/>
+          <w:szCs w:val="20"/>
+        </w:rPr>
+      </w:pPr>
+    </w:p>
+    <w:p>
+      <w:pPr>
+        <w:jc w:val="left"/>
+        <w:rPr>
+          <w:rFonts w:ascii="宋体" w:eastAsia="宋体" w:hAnsi="宋体"/>
+          <w:sz w:val="20"/>
+          <w:szCs w:val="20"/>
+        </w:rPr>
+      </w:pPr>
+      <w:r>
+        <w:rPr>
+          <w:rFonts w:ascii="宋体" w:eastAsia="宋体" w:hAnsi="宋体" w:hint="eastAsia"/>
+          <w:sz w:val="20"/>
+          <w:szCs w:val="20"/>
+        </w:rPr>
+        <w:t>张力和压缩(</w:t>
+      </w:r>
+      <w:r>
+        <w:rPr>
+          <w:rFonts w:ascii="宋体" w:eastAsia="宋体" w:hAnsi="宋体"/>
+          <w:sz w:val="20"/>
+          <w:szCs w:val="20"/>
+        </w:rPr>
+        <w:t xml:space="preserve">Tension and Compression) </w:t>
+      </w:r>
+      <w:r>
+        <w:rPr>
+          <w:rFonts w:ascii="宋体" w:eastAsia="宋体" w:hAnsi="宋体" w:hint="eastAsia"/>
+          <w:sz w:val="20"/>
+          <w:szCs w:val="20"/>
+        </w:rPr>
+        <w:t>当物体处于拉伸或压缩状态时,公式1</w:t>
+      </w:r>
+      <w:r>
+        <w:rPr>
+          <w:rFonts w:ascii="宋体" w:eastAsia="宋体" w:hAnsi="宋体"/>
+          <w:sz w:val="20"/>
+          <w:szCs w:val="20"/>
+        </w:rPr>
+        <w:t>2-22</w:t>
+      </w:r>
+      <w:r>
+        <w:rPr>
+          <w:rFonts w:ascii="宋体" w:eastAsia="宋体" w:hAnsi="宋体" w:hint="eastAsia"/>
+          <w:sz w:val="20"/>
+          <w:szCs w:val="20"/>
+        </w:rPr>
+        <w:t>写为</w:t>
+      </w:r>
+    </w:p>
+    <w:p>
+      <w:pPr>
+        <w:jc w:val="left"/>
+        <w:rPr>
+          <w:rFonts w:ascii="宋体" w:eastAsia="宋体" w:hAnsi="宋体"/>
+          <w:sz w:val="20"/>
+          <w:szCs w:val="20"/>
+        </w:rPr>
+      </w:pPr>
+      <m:oMathPara>
+        <m:oMathParaPr>
+          <m:jc m:val="right"/>
+        </m:oMathParaPr>
+        <m:oMath>
+          <m:f>
+            <m:fPr>
+              <m:ctrlPr>
+                <w:rPr>
+                  <w:rFonts w:ascii="Cambria Math" w:eastAsia="宋体" w:hAnsi="Cambria Math"/>
+                  <w:i/>
+                  <w:sz w:val="20"/>
+                  <w:szCs w:val="20"/>
+                </w:rPr>
+              </m:ctrlPr>
+            </m:fPr>
+            <m:num>
+              <m:r>
+                <w:rPr>
+                  <w:rFonts w:ascii="Cambria Math" w:eastAsia="宋体" w:hAnsi="Cambria Math"/>
+                  <w:sz w:val="20"/>
+                  <w:szCs w:val="20"/>
+                </w:rPr>
+                <m:t>F</m:t>
+              </m:r>
+            </m:num>
+            <m:den>
+              <m:r>
+                <w:rPr>
+                  <w:rFonts w:ascii="Cambria Math" w:eastAsia="宋体" w:hAnsi="Cambria Math"/>
+                  <w:sz w:val="20"/>
+                  <w:szCs w:val="20"/>
+                </w:rPr>
+                <m:t>A</m:t>
+              </m:r>
+            </m:den>
+          </m:f>
+          <m:r>
+            <w:rPr>
+              <w:rFonts w:ascii="Cambria Math" w:eastAsia="宋体" w:hAnsi="Cambria Math"/>
+              <w:sz w:val="20"/>
+              <w:szCs w:val="20"/>
+            </w:rPr>
+            <m:t>=E</m:t>
+          </m:r>
+          <m:f>
+            <m:fPr>
+              <m:ctrlPr>
+                <w:rPr>
+                  <w:rFonts w:ascii="Cambria Math" w:eastAsia="宋体" w:hAnsi="Cambria Math"/>
+                  <w:i/>
+                  <w:sz w:val="20"/>
+                  <w:szCs w:val="20"/>
+                </w:rPr>
+              </m:ctrlPr>
+            </m:fPr>
+            <m:num>
+              <m:r>
+                <w:rPr>
+                  <w:rFonts w:ascii="Cambria Math" w:eastAsia="宋体" w:hAnsi="Cambria Math"/>
+                  <w:sz w:val="20"/>
+                  <w:szCs w:val="20"/>
+                </w:rPr>
+                <m:t>∆L</m:t>
+              </m:r>
+            </m:num>
+            <m:den>
+              <m:r>
+                <w:rPr>
+                  <w:rFonts w:ascii="Cambria Math" w:eastAsia="宋体" w:hAnsi="Cambria Math"/>
+                  <w:sz w:val="20"/>
+                  <w:szCs w:val="20"/>
+                </w:rPr>
+                <m:t>L</m:t>
+              </m:r>
+            </m:den>
+          </m:f>
+          <m:r>
+            <w:rPr>
+              <w:rFonts w:ascii="Cambria Math" w:eastAsia="宋体" w:hAnsi="Cambria Math"/>
+              <w:sz w:val="20"/>
+              <w:szCs w:val="20"/>
+            </w:rPr>
+            <m:t xml:space="preserve">,                                                                 </m:t>
+          </m:r>
+          <m:d>
+            <m:dPr>
+              <m:ctrlPr>
+                <w:rPr>
+                  <w:rFonts w:ascii="Cambria Math" w:eastAsia="宋体" w:hAnsi="Cambria Math"/>
+                  <w:i/>
+                  <w:sz w:val="20"/>
+                  <w:szCs w:val="20"/>
+                </w:rPr>
+              </m:ctrlPr>
+            </m:dPr>
+            <m:e>
+              <m:r>
+                <w:rPr>
+                  <w:rFonts w:ascii="Cambria Math" w:eastAsia="宋体" w:hAnsi="Cambria Math"/>
+                  <w:sz w:val="20"/>
+                  <w:szCs w:val="20"/>
+                </w:rPr>
+                <m:t>12-23</m:t>
+              </m:r>
+            </m:e>
+          </m:d>
+          <m:r>
+            <w:rPr>
+              <w:rFonts w:ascii="Cambria Math" w:eastAsia="宋体" w:hAnsi="Cambria Math"/>
+              <w:sz w:val="20"/>
+              <w:szCs w:val="20"/>
+            </w:rPr>
+            <m:t xml:space="preserve">       </m:t>
+          </m:r>
+        </m:oMath>
+      </m:oMathPara>
+    </w:p>
+    <w:p>
+      <w:pPr>
+        <w:jc w:val="left"/>
+        <w:rPr>
+          <w:rFonts w:ascii="宋体" w:eastAsia="宋体" w:hAnsi="宋体"/>
+          <w:sz w:val="20"/>
+          <w:szCs w:val="20"/>
+        </w:rPr>
+      </w:pPr>
+      <w:r>
+        <w:rPr>
+          <w:rFonts w:ascii="宋体" w:eastAsia="宋体" w:hAnsi="宋体" w:hint="eastAsia"/>
+          <w:sz w:val="20"/>
+          <w:szCs w:val="20"/>
+        </w:rPr>
+        <w:t>其中</w:t>
+      </w:r>
+      <m:oMath>
+        <m:r>
+          <w:rPr>
+            <w:rFonts w:ascii="Cambria Math" w:eastAsia="宋体" w:hAnsi="Cambria Math"/>
+            <w:sz w:val="20"/>
+            <w:szCs w:val="20"/>
+          </w:rPr>
+          <m:t>∆L</m:t>
+        </m:r>
+        <m:r>
+          <w:rPr>
+            <w:rFonts w:ascii="Cambria Math" w:eastAsia="宋体" w:hAnsi="Cambria Math" w:hint="eastAsia"/>
+            <w:sz w:val="20"/>
+            <w:szCs w:val="20"/>
+          </w:rPr>
+          <m:t>/L</m:t>
+        </m:r>
+      </m:oMath>
+      <w:r>
+        <w:rPr>
+          <w:rFonts w:ascii="宋体" w:eastAsia="宋体" w:hAnsi="宋体" w:hint="eastAsia"/>
+          <w:sz w:val="20"/>
+          <w:szCs w:val="20"/>
+        </w:rPr>
+        <w:t>是物体是</w:t>
+      </w:r>
+      <w:r>
+        <w:rPr>
+          <w:rFonts w:ascii="宋体" w:eastAsia="宋体" w:hAnsi="宋体" w:hint="eastAsia"/>
+          <w:sz w:val="20"/>
+          <w:szCs w:val="20"/>
+        </w:rPr>
+        <w:t>拉应力或压应力,</w:t>
+      </w:r>
+      <m:oMath>
+        <m:r>
+          <w:rPr>
+            <w:rFonts w:ascii="Cambria Math" w:eastAsia="宋体" w:hAnsi="Cambria Math"/>
+            <w:sz w:val="20"/>
+            <w:szCs w:val="20"/>
+          </w:rPr>
+          <m:t xml:space="preserve"> </m:t>
+        </m:r>
+        <m:r>
+          <w:rPr>
+            <w:rFonts w:ascii="Cambria Math" w:eastAsia="宋体" w:hAnsi="Cambria Math"/>
+            <w:sz w:val="20"/>
+            <w:szCs w:val="20"/>
+          </w:rPr>
+          <m:t>F</m:t>
+        </m:r>
+      </m:oMath>
+      <w:r>
+        <w:rPr>
+          <w:rFonts w:ascii="宋体" w:eastAsia="宋体" w:hAnsi="宋体" w:hint="eastAsia"/>
+          <w:sz w:val="20"/>
+          <w:szCs w:val="20"/>
+        </w:rPr>
+        <w:t>是产生应力</w:t>
+      </w:r>
+      <m:oMath>
+        <m:acc>
+          <m:accPr>
+            <m:chr m:val="⃗"/>
+            <m:ctrlPr>
+              <w:rPr>
+                <w:rFonts w:ascii="Cambria Math" w:eastAsia="宋体" w:hAnsi="Cambria Math"/>
+                <w:i/>
+                <w:sz w:val="20"/>
+                <w:szCs w:val="20"/>
+              </w:rPr>
+            </m:ctrlPr>
+          </m:accPr>
+          <m:e>
+            <m:r>
+              <w:rPr>
+                <w:rFonts w:ascii="Cambria Math" w:eastAsia="宋体" w:hAnsi="Cambria Math"/>
+                <w:sz w:val="20"/>
+                <w:szCs w:val="20"/>
+              </w:rPr>
+              <m:t>F</m:t>
+            </m:r>
+          </m:e>
+        </m:acc>
+      </m:oMath>
+      <w:r>
+        <w:rPr>
+          <w:rFonts w:ascii="宋体" w:eastAsia="宋体" w:hAnsi="宋体" w:hint="eastAsia"/>
+          <w:sz w:val="20"/>
+          <w:szCs w:val="20"/>
+        </w:rPr>
+        <w:t>的大小</w:t>
+      </w:r>
+      <m:oMath>
+        <m:r>
+          <w:rPr>
+            <w:rFonts w:ascii="Cambria Math" w:eastAsia="宋体" w:hAnsi="Cambria Math"/>
+            <w:sz w:val="20"/>
+            <w:szCs w:val="20"/>
+          </w:rPr>
+          <m:t>A</m:t>
+        </m:r>
+      </m:oMath>
+      <w:r>
+        <w:rPr>
+          <w:rFonts w:ascii="宋体" w:eastAsia="宋体" w:hAnsi="宋体" w:hint="eastAsia"/>
+          <w:sz w:val="20"/>
+          <w:szCs w:val="20"/>
+        </w:rPr>
+        <w:t>是</w:t>
+      </w:r>
+      <m:oMath>
+        <m:acc>
+          <m:accPr>
+            <m:chr m:val="⃗"/>
+            <m:ctrlPr>
+              <w:rPr>
+                <w:rFonts w:ascii="Cambria Math" w:eastAsia="宋体" w:hAnsi="Cambria Math"/>
+                <w:i/>
+                <w:sz w:val="20"/>
+                <w:szCs w:val="20"/>
+              </w:rPr>
+            </m:ctrlPr>
+          </m:accPr>
+          <m:e>
+            <m:r>
+              <w:rPr>
+                <w:rFonts w:ascii="Cambria Math" w:eastAsia="宋体" w:hAnsi="Cambria Math"/>
+                <w:sz w:val="20"/>
+                <w:szCs w:val="20"/>
+              </w:rPr>
+              <m:t>F</m:t>
+            </m:r>
+          </m:e>
+        </m:acc>
+      </m:oMath>
+      <w:r>
+        <w:rPr>
+          <w:rFonts w:ascii="宋体" w:eastAsia="宋体" w:hAnsi="宋体" w:hint="eastAsia"/>
+          <w:sz w:val="20"/>
+          <w:szCs w:val="20"/>
+        </w:rPr>
+        <w:t>(垂直于</w:t>
+      </w:r>
+      <m:oMath>
+        <m:r>
+          <w:rPr>
+            <w:rFonts w:ascii="Cambria Math" w:eastAsia="宋体" w:hAnsi="Cambria Math"/>
+            <w:sz w:val="20"/>
+            <w:szCs w:val="20"/>
+          </w:rPr>
+          <m:t>A</m:t>
+        </m:r>
+      </m:oMath>
+      <w:r>
+        <w:rPr>
+          <w:rFonts w:ascii="宋体" w:eastAsia="宋体" w:hAnsi="宋体"/>
+          <w:sz w:val="20"/>
+          <w:szCs w:val="20"/>
+        </w:rPr>
+        <w:t>)</w:t>
+      </w:r>
+      <w:r>
+        <w:rPr>
+          <w:rFonts w:ascii="宋体" w:eastAsia="宋体" w:hAnsi="宋体" w:hint="eastAsia"/>
+          <w:sz w:val="20"/>
+          <w:szCs w:val="20"/>
+        </w:rPr>
+        <w:t>的作用横截面积</w:t>
+      </w:r>
+      <w:r>
+        <w:rPr>
+          <w:rFonts w:ascii="宋体" w:eastAsia="宋体" w:hAnsi="宋体"/>
+          <w:sz w:val="20"/>
+          <w:szCs w:val="20"/>
+        </w:rPr>
+        <w:t>,</w:t>
+      </w:r>
+      <w:r>
+        <w:rPr>
+          <w:rFonts w:ascii="宋体" w:eastAsia="宋体" w:hAnsi="宋体" w:hint="eastAsia"/>
+          <w:sz w:val="20"/>
+          <w:szCs w:val="20"/>
+        </w:rPr>
+        <w:t>并且</w:t>
+      </w:r>
+      <m:oMath>
+        <m:r>
+          <w:rPr>
+            <w:rFonts w:ascii="Cambria Math" w:eastAsia="宋体" w:hAnsi="Cambria Math"/>
+            <w:sz w:val="20"/>
+            <w:szCs w:val="20"/>
+          </w:rPr>
+          <m:t>E</m:t>
+        </m:r>
+      </m:oMath>
+      <w:r>
+        <w:rPr>
+          <w:rFonts w:ascii="宋体" w:eastAsia="宋体" w:hAnsi="宋体" w:hint="eastAsia"/>
+          <w:sz w:val="20"/>
+          <w:szCs w:val="20"/>
+        </w:rPr>
+        <w:t>是物体的</w:t>
+      </w:r>
+      <w:r>
+        <w:rPr>
+          <w:rFonts w:ascii="宋体" w:eastAsia="宋体" w:hAnsi="宋体" w:hint="eastAsia"/>
+          <w:sz w:val="20"/>
+          <w:szCs w:val="20"/>
+        </w:rPr>
+        <w:t>杨氏模量</w:t>
+      </w:r>
+      <w:r>
+        <w:rPr>
+          <w:rFonts w:ascii="宋体" w:eastAsia="宋体" w:hAnsi="宋体" w:hint="eastAsia"/>
+          <w:sz w:val="20"/>
+          <w:szCs w:val="20"/>
+        </w:rPr>
+        <w:t>.</w:t>
+      </w:r>
+      <w:r>
+        <w:rPr>
+          <w:rFonts w:ascii="宋体" w:eastAsia="宋体" w:hAnsi="宋体" w:hint="eastAsia"/>
+          <w:sz w:val="20"/>
+          <w:szCs w:val="20"/>
+        </w:rPr>
+        <w:t>应力</w:t>
+      </w:r>
+      <w:r>
+        <w:rPr>
+          <w:rFonts w:ascii="宋体" w:eastAsia="宋体" w:hAnsi="宋体" w:hint="eastAsia"/>
+          <w:sz w:val="20"/>
+          <w:szCs w:val="20"/>
+        </w:rPr>
+        <w:t>为</w:t>
+      </w:r>
+      <m:oMath>
+        <m:r>
+          <w:rPr>
+            <w:rFonts w:ascii="Cambria Math" w:eastAsia="宋体" w:hAnsi="Cambria Math"/>
+            <w:sz w:val="20"/>
+            <w:szCs w:val="20"/>
+          </w:rPr>
+          <m:t>F</m:t>
+        </m:r>
+        <m:r>
+          <w:rPr>
+            <w:rFonts w:ascii="Cambria Math" w:eastAsia="宋体" w:hAnsi="Cambria Math" w:hint="eastAsia"/>
+            <w:sz w:val="20"/>
+            <w:szCs w:val="20"/>
+          </w:rPr>
+          <m:t>/A</m:t>
+        </m:r>
+      </m:oMath>
+      <w:r>
+        <w:rPr>
+          <w:rFonts w:ascii="宋体" w:eastAsia="宋体" w:hAnsi="宋体" w:hint="eastAsia"/>
+          <w:sz w:val="20"/>
+          <w:szCs w:val="20"/>
+        </w:rPr>
+        <w:t>.</w:t>
+      </w:r>
+    </w:p>
+    <w:p>
+      <w:pPr>
+        <w:jc w:val="left"/>
+        <w:rPr>
+          <w:rFonts w:ascii="宋体" w:eastAsia="宋体" w:hAnsi="宋体"/>
+          <w:sz w:val="20"/>
+          <w:szCs w:val="20"/>
+        </w:rPr>
+      </w:pPr>
+    </w:p>
+    <w:p>
+      <w:pPr>
+        <w:jc w:val="left"/>
+        <w:rPr>
+          <w:rFonts w:ascii="宋体" w:eastAsia="宋体" w:hAnsi="宋体"/>
+          <w:sz w:val="20"/>
+          <w:szCs w:val="20"/>
+        </w:rPr>
+      </w:pPr>
+      <w:r>
+        <w:rPr>
+          <w:rFonts w:ascii="宋体" w:eastAsia="宋体" w:hAnsi="宋体" w:hint="eastAsia"/>
+          <w:sz w:val="20"/>
+          <w:szCs w:val="20"/>
+        </w:rPr>
+        <w:t>剪切力</w:t>
+      </w:r>
+      <w:r>
+        <w:rPr>
+          <w:rFonts w:ascii="宋体" w:eastAsia="宋体" w:hAnsi="宋体"/>
+          <w:sz w:val="20"/>
+          <w:szCs w:val="20"/>
+        </w:rPr>
+        <w:t xml:space="preserve">(Shearing) </w:t>
+      </w:r>
+      <w:r>
+        <w:rPr>
+          <w:rFonts w:ascii="宋体" w:eastAsia="宋体" w:hAnsi="宋体" w:hint="eastAsia"/>
+          <w:sz w:val="20"/>
+          <w:szCs w:val="20"/>
+        </w:rPr>
+        <w:t>当物体承受剪切应力时，</w:t>
+      </w:r>
+      <w:r>
+        <w:rPr>
+          <w:rFonts w:ascii="宋体" w:eastAsia="宋体" w:hAnsi="宋体"/>
+          <w:sz w:val="20"/>
+          <w:szCs w:val="20"/>
+        </w:rPr>
+        <w:t xml:space="preserve"> 12-22被写成</w:t>
+      </w:r>
+    </w:p>
+    <w:p>
+      <w:pPr>
+        <w:jc w:val="left"/>
+        <w:rPr>
+          <w:rFonts w:ascii="宋体" w:eastAsia="宋体" w:hAnsi="宋体"/>
+          <w:sz w:val="20"/>
+          <w:szCs w:val="20"/>
+        </w:rPr>
+      </w:pPr>
+      <m:oMathPara>
+        <m:oMathParaPr>
+          <m:jc m:val="right"/>
+        </m:oMathParaPr>
+        <m:oMath>
+          <m:f>
+            <m:fPr>
+              <m:ctrlPr>
+                <w:rPr>
+                  <w:rFonts w:ascii="Cambria Math" w:eastAsia="宋体" w:hAnsi="Cambria Math"/>
+                  <w:i/>
+                  <w:sz w:val="20"/>
+                  <w:szCs w:val="20"/>
+                </w:rPr>
+              </m:ctrlPr>
+            </m:fPr>
+            <m:num>
+              <m:r>
+                <w:rPr>
+                  <w:rFonts w:ascii="Cambria Math" w:eastAsia="宋体" w:hAnsi="Cambria Math"/>
+                  <w:sz w:val="20"/>
+                  <w:szCs w:val="20"/>
+                </w:rPr>
+                <m:t>F</m:t>
+              </m:r>
+            </m:num>
+            <m:den>
+              <m:r>
+                <w:rPr>
+                  <w:rFonts w:ascii="Cambria Math" w:eastAsia="宋体" w:hAnsi="Cambria Math"/>
+                  <w:sz w:val="20"/>
+                  <w:szCs w:val="20"/>
+                </w:rPr>
+                <m:t>A</m:t>
+              </m:r>
+            </m:den>
+          </m:f>
+          <m:r>
+            <w:rPr>
+              <w:rFonts w:ascii="Cambria Math" w:eastAsia="宋体" w:hAnsi="Cambria Math"/>
+              <w:sz w:val="20"/>
+              <w:szCs w:val="20"/>
+            </w:rPr>
+            <m:t>=</m:t>
+          </m:r>
+          <m:r>
+            <w:rPr>
+              <w:rFonts w:ascii="Cambria Math" w:eastAsia="宋体" w:hAnsi="Cambria Math"/>
+              <w:sz w:val="20"/>
+              <w:szCs w:val="20"/>
+            </w:rPr>
+            <m:t>G</m:t>
+          </m:r>
+          <m:f>
+            <m:fPr>
+              <m:ctrlPr>
+                <w:rPr>
+                  <w:rFonts w:ascii="Cambria Math" w:eastAsia="宋体" w:hAnsi="Cambria Math"/>
+                  <w:i/>
+                  <w:sz w:val="20"/>
+                  <w:szCs w:val="20"/>
+                </w:rPr>
+              </m:ctrlPr>
+            </m:fPr>
+            <m:num>
+              <m:r>
+                <w:rPr>
+                  <w:rFonts w:ascii="Cambria Math" w:eastAsia="宋体" w:hAnsi="Cambria Math"/>
+                  <w:sz w:val="20"/>
+                  <w:szCs w:val="20"/>
+                </w:rPr>
+                <m:t>∆</m:t>
+              </m:r>
+              <m:r>
+                <w:rPr>
+                  <w:rFonts w:ascii="Cambria Math" w:eastAsia="宋体" w:hAnsi="Cambria Math"/>
+                  <w:sz w:val="20"/>
+                  <w:szCs w:val="20"/>
+                </w:rPr>
+                <m:t>x</m:t>
+              </m:r>
+            </m:num>
+            <m:den>
+              <m:r>
+                <w:rPr>
+                  <w:rFonts w:ascii="Cambria Math" w:eastAsia="宋体" w:hAnsi="Cambria Math"/>
+                  <w:sz w:val="20"/>
+                  <w:szCs w:val="20"/>
+                </w:rPr>
+                <m:t>L</m:t>
+              </m:r>
+            </m:den>
+          </m:f>
+          <m:r>
+            <w:rPr>
+              <w:rFonts w:ascii="Cambria Math" w:eastAsia="宋体" w:hAnsi="Cambria Math"/>
+              <w:sz w:val="20"/>
+              <w:szCs w:val="20"/>
+            </w:rPr>
+            <m:t xml:space="preserve">,                                                                 </m:t>
+          </m:r>
+          <m:d>
+            <m:dPr>
+              <m:ctrlPr>
+                <w:rPr>
+                  <w:rFonts w:ascii="Cambria Math" w:eastAsia="宋体" w:hAnsi="Cambria Math"/>
+                  <w:i/>
+                  <w:sz w:val="20"/>
+                  <w:szCs w:val="20"/>
+                </w:rPr>
+              </m:ctrlPr>
+            </m:dPr>
+            <m:e>
+              <m:r>
+                <w:rPr>
+                  <w:rFonts w:ascii="Cambria Math" w:eastAsia="宋体" w:hAnsi="Cambria Math"/>
+                  <w:sz w:val="20"/>
+                  <w:szCs w:val="20"/>
+                </w:rPr>
+                <m:t>12-2</m:t>
+              </m:r>
+              <m:r>
+                <w:rPr>
+                  <w:rFonts w:ascii="Cambria Math" w:eastAsia="宋体" w:hAnsi="Cambria Math"/>
+                  <w:sz w:val="20"/>
+                  <w:szCs w:val="20"/>
+                </w:rPr>
+                <m:t>4</m:t>
+              </m:r>
+            </m:e>
+          </m:d>
+          <m:r>
+            <w:rPr>
+              <w:rFonts w:ascii="Cambria Math" w:eastAsia="宋体" w:hAnsi="Cambria Math"/>
+              <w:sz w:val="20"/>
+              <w:szCs w:val="20"/>
+            </w:rPr>
+            <m:t xml:space="preserve">       </m:t>
+          </m:r>
+        </m:oMath>
+      </m:oMathPara>
+    </w:p>
+    <w:p>
+      <w:pPr>
+        <w:jc w:val="left"/>
+        <w:rPr>
+          <w:rFonts w:ascii="宋体" w:eastAsia="宋体" w:hAnsi="宋体"/>
+          <w:sz w:val="20"/>
+          <w:szCs w:val="20"/>
+        </w:rPr>
+      </w:pPr>
+      <w:r>
+        <w:rPr>
+          <w:rFonts w:ascii="宋体" w:eastAsia="宋体" w:hAnsi="宋体" w:hint="eastAsia"/>
+          <w:sz w:val="20"/>
+          <w:szCs w:val="20"/>
+        </w:rPr>
+        <w:t>其中</w:t>
+      </w:r>
+      <m:oMath>
+        <m:r>
+          <w:rPr>
+            <w:rFonts w:ascii="Cambria Math" w:eastAsia="宋体" w:hAnsi="Cambria Math"/>
+            <w:sz w:val="20"/>
+            <w:szCs w:val="20"/>
+          </w:rPr>
+          <m:t>∆x</m:t>
+        </m:r>
+        <m:r>
+          <w:rPr>
+            <w:rFonts w:ascii="Cambria Math" w:eastAsia="宋体" w:hAnsi="Cambria Math" w:hint="eastAsia"/>
+            <w:sz w:val="20"/>
+            <w:szCs w:val="20"/>
+          </w:rPr>
+          <m:t>/L</m:t>
+        </m:r>
+      </m:oMath>
+      <w:r>
+        <w:rPr>
+          <w:rFonts w:ascii="宋体" w:eastAsia="宋体" w:hAnsi="宋体" w:hint="eastAsia"/>
+          <w:sz w:val="20"/>
+          <w:szCs w:val="20"/>
+        </w:rPr>
+        <w:t>是物体的剪切应力,</w:t>
+      </w:r>
+      <m:oMath>
+        <m:r>
+          <w:rPr>
+            <w:rFonts w:ascii="Cambria Math" w:eastAsia="宋体" w:hAnsi="Cambria Math"/>
+            <w:sz w:val="20"/>
+            <w:szCs w:val="20"/>
+          </w:rPr>
+          <m:t xml:space="preserve"> </m:t>
+        </m:r>
+        <m:r>
+          <w:rPr>
+            <w:rFonts w:ascii="Cambria Math" w:eastAsia="宋体" w:hAnsi="Cambria Math"/>
+            <w:sz w:val="20"/>
+            <w:szCs w:val="20"/>
+          </w:rPr>
+          <m:t>∆x</m:t>
+        </m:r>
+      </m:oMath>
+      <w:r>
+        <w:rPr>
+          <w:rFonts w:ascii="宋体" w:eastAsia="宋体" w:hAnsi="宋体" w:hint="eastAsia"/>
+          <w:sz w:val="20"/>
+          <w:szCs w:val="20"/>
+        </w:rPr>
+        <w:t>是物体在</w:t>
+      </w:r>
+      <m:oMath>
+        <m:acc>
+          <m:accPr>
+            <m:chr m:val="⃗"/>
+            <m:ctrlPr>
+              <w:rPr>
+                <w:rFonts w:ascii="Cambria Math" w:eastAsia="宋体" w:hAnsi="Cambria Math"/>
+                <w:i/>
+                <w:sz w:val="20"/>
+                <w:szCs w:val="20"/>
+              </w:rPr>
+            </m:ctrlPr>
+          </m:accPr>
+          <m:e>
+            <m:r>
+              <w:rPr>
+                <w:rFonts w:ascii="Cambria Math" w:eastAsia="宋体" w:hAnsi="Cambria Math"/>
+                <w:sz w:val="20"/>
+                <w:szCs w:val="20"/>
+              </w:rPr>
+              <m:t>F</m:t>
+            </m:r>
+          </m:e>
+        </m:acc>
+      </m:oMath>
+      <w:r>
+        <w:rPr>
+          <w:rFonts w:ascii="宋体" w:eastAsia="宋体" w:hAnsi="宋体" w:hint="eastAsia"/>
+          <w:sz w:val="20"/>
+          <w:szCs w:val="20"/>
+        </w:rPr>
+        <w:t>作用下</w:t>
+      </w:r>
+      <w:r>
+        <w:rPr>
+          <w:rFonts w:ascii="宋体" w:eastAsia="宋体" w:hAnsi="宋体" w:hint="eastAsia"/>
+          <w:sz w:val="20"/>
+          <w:szCs w:val="20"/>
+        </w:rPr>
+        <w:t>末端的位移(如图12-11</w:t>
+      </w:r>
+      <w:r>
+        <w:rPr>
+          <w:rFonts w:ascii="宋体" w:eastAsia="宋体" w:hAnsi="宋体"/>
+          <w:sz w:val="20"/>
+          <w:szCs w:val="20"/>
+        </w:rPr>
+        <w:t>b</w:t>
+      </w:r>
+      <w:r>
+        <w:rPr>
+          <w:rFonts w:ascii="宋体" w:eastAsia="宋体" w:hAnsi="宋体" w:hint="eastAsia"/>
+          <w:sz w:val="20"/>
+          <w:szCs w:val="20"/>
+        </w:rPr>
+        <w:t>所示</w:t>
+      </w:r>
+      <w:r>
+        <w:rPr>
+          <w:rFonts w:ascii="宋体" w:eastAsia="宋体" w:hAnsi="宋体"/>
+          <w:sz w:val="20"/>
+          <w:szCs w:val="20"/>
+        </w:rPr>
+        <w:t>),</w:t>
+      </w:r>
+      <w:r>
+        <w:rPr>
+          <w:rFonts w:ascii="宋体" w:eastAsia="宋体" w:hAnsi="宋体" w:hint="eastAsia"/>
+          <w:sz w:val="20"/>
+          <w:szCs w:val="20"/>
+        </w:rPr>
+        <w:t>并且</w:t>
+      </w:r>
+      <m:oMath>
+        <m:r>
+          <w:rPr>
+            <w:rFonts w:ascii="Cambria Math" w:eastAsia="宋体" w:hAnsi="Cambria Math" w:hint="eastAsia"/>
+            <w:sz w:val="20"/>
+            <w:szCs w:val="20"/>
+          </w:rPr>
+          <m:t>G</m:t>
+        </m:r>
+      </m:oMath>
+      <w:r>
+        <w:rPr>
+          <w:rFonts w:ascii="宋体" w:eastAsia="宋体" w:hAnsi="宋体" w:hint="eastAsia"/>
+          <w:sz w:val="20"/>
+          <w:szCs w:val="20"/>
+        </w:rPr>
+        <w:t>是物体剪切模量(</w:t>
+      </w:r>
+      <w:r>
+        <w:rPr>
+          <w:rFonts w:ascii="宋体" w:eastAsia="宋体" w:hAnsi="宋体"/>
+          <w:sz w:val="20"/>
+          <w:szCs w:val="20"/>
+        </w:rPr>
+        <w:t>shear modulus)</w:t>
+      </w:r>
+      <w:r>
+        <w:rPr>
+          <w:rFonts w:ascii="宋体" w:eastAsia="宋体" w:hAnsi="宋体" w:hint="eastAsia"/>
+          <w:sz w:val="20"/>
+          <w:szCs w:val="20"/>
+        </w:rPr>
+        <w:t>.</w:t>
+      </w:r>
+      <w:r>
+        <w:rPr>
+          <w:rFonts w:ascii="宋体" w:eastAsia="宋体" w:hAnsi="宋体" w:hint="eastAsia"/>
+          <w:sz w:val="20"/>
+          <w:szCs w:val="20"/>
+        </w:rPr>
+        <w:t xml:space="preserve"> </w:t>
+      </w:r>
+      <w:r>
+        <w:rPr>
+          <w:rFonts w:ascii="宋体" w:eastAsia="宋体" w:hAnsi="宋体" w:hint="eastAsia"/>
+          <w:sz w:val="20"/>
+          <w:szCs w:val="20"/>
+        </w:rPr>
+        <w:t>应力</w:t>
+      </w:r>
+      <w:r>
+        <w:rPr>
+          <w:rFonts w:ascii="宋体" w:eastAsia="宋体" w:hAnsi="宋体" w:hint="eastAsia"/>
+          <w:sz w:val="20"/>
+          <w:szCs w:val="20"/>
+        </w:rPr>
+        <w:t>为</w:t>
+      </w:r>
+      <m:oMath>
+        <m:r>
+          <w:rPr>
+            <w:rFonts w:ascii="Cambria Math" w:eastAsia="宋体" w:hAnsi="Cambria Math"/>
+            <w:sz w:val="20"/>
+            <w:szCs w:val="20"/>
+          </w:rPr>
+          <m:t>F</m:t>
+        </m:r>
+        <m:r>
+          <w:rPr>
+            <w:rFonts w:ascii="Cambria Math" w:eastAsia="宋体" w:hAnsi="Cambria Math" w:hint="eastAsia"/>
+            <w:sz w:val="20"/>
+            <w:szCs w:val="20"/>
+          </w:rPr>
+          <m:t>/A</m:t>
+        </m:r>
+      </m:oMath>
+      <w:r>
+        <w:rPr>
+          <w:rFonts w:ascii="宋体" w:eastAsia="宋体" w:hAnsi="宋体" w:hint="eastAsia"/>
+          <w:sz w:val="20"/>
+          <w:szCs w:val="20"/>
+        </w:rPr>
+        <w:t>.</w:t>
+      </w:r>
+    </w:p>
+    <w:p>
+      <w:pPr>
+        <w:jc w:val="left"/>
+        <w:rPr>
+          <w:rFonts w:ascii="宋体" w:eastAsia="宋体" w:hAnsi="宋体"/>
+          <w:sz w:val="20"/>
+          <w:szCs w:val="20"/>
+        </w:rPr>
+      </w:pPr>
+    </w:p>
+    <w:p>
+      <w:pPr>
+        <w:jc w:val="left"/>
+        <w:rPr>
+          <w:rFonts w:ascii="宋体" w:eastAsia="宋体" w:hAnsi="宋体"/>
+          <w:sz w:val="20"/>
+          <w:szCs w:val="20"/>
+        </w:rPr>
+      </w:pPr>
+      <w:r>
+        <w:rPr>
+          <w:rFonts w:ascii="宋体" w:eastAsia="宋体" w:hAnsi="宋体" w:hint="eastAsia"/>
+          <w:sz w:val="20"/>
+          <w:szCs w:val="20"/>
+        </w:rPr>
+        <w:t>水力应力</w:t>
+      </w:r>
+      <w:r>
+        <w:rPr>
+          <w:rFonts w:ascii="宋体" w:eastAsia="宋体" w:hAnsi="宋体" w:hint="eastAsia"/>
+          <w:sz w:val="20"/>
+          <w:szCs w:val="20"/>
+        </w:rPr>
+        <w:t xml:space="preserve"> </w:t>
+      </w:r>
+      <w:r>
+        <w:rPr>
+          <w:rFonts w:ascii="宋体" w:eastAsia="宋体" w:hAnsi="宋体" w:hint="eastAsia"/>
+          <w:sz w:val="20"/>
+          <w:szCs w:val="20"/>
+        </w:rPr>
+        <w:t>当物体由于周围流体施加的应力而受到水压时</w:t>
+      </w:r>
+      <w:r>
+        <w:rPr>
+          <w:rFonts w:ascii="宋体" w:eastAsia="宋体" w:hAnsi="宋体" w:hint="eastAsia"/>
+          <w:sz w:val="20"/>
+          <w:szCs w:val="20"/>
+        </w:rPr>
+        <w:t>,公式</w:t>
+      </w:r>
+      <w:r>
+        <w:rPr>
+          <w:rFonts w:ascii="宋体" w:eastAsia="宋体" w:hAnsi="宋体"/>
+          <w:sz w:val="20"/>
+          <w:szCs w:val="20"/>
+        </w:rPr>
+        <w:t>12-22被写成</w:t>
+      </w:r>
+    </w:p>
+    <w:p>
+      <w:pPr>
+        <w:jc w:val="left"/>
+        <w:rPr>
+          <w:rFonts w:ascii="宋体" w:eastAsia="宋体" w:hAnsi="宋体"/>
+          <w:sz w:val="20"/>
+          <w:szCs w:val="20"/>
+        </w:rPr>
+      </w:pPr>
+      <m:oMathPara>
+        <m:oMathParaPr>
+          <m:jc m:val="right"/>
+        </m:oMathParaPr>
+        <m:oMath>
+          <m:r>
+            <w:rPr>
+              <w:rFonts w:ascii="Cambria Math" w:eastAsia="宋体" w:hAnsi="Cambria Math" w:hint="eastAsia"/>
+              <w:sz w:val="20"/>
+              <w:szCs w:val="20"/>
+            </w:rPr>
+            <m:t>p</m:t>
+          </m:r>
+          <m:r>
+            <w:rPr>
+              <w:rFonts w:ascii="Cambria Math" w:eastAsia="宋体" w:hAnsi="Cambria Math"/>
+              <w:sz w:val="20"/>
+              <w:szCs w:val="20"/>
+            </w:rPr>
+            <m:t>=B</m:t>
+          </m:r>
+          <m:f>
+            <m:fPr>
+              <m:ctrlPr>
+                <w:rPr>
+                  <w:rFonts w:ascii="Cambria Math" w:eastAsia="宋体" w:hAnsi="Cambria Math"/>
+                  <w:i/>
+                  <w:sz w:val="20"/>
+                  <w:szCs w:val="20"/>
+                </w:rPr>
+              </m:ctrlPr>
+            </m:fPr>
+            <m:num>
+              <m:r>
+                <w:rPr>
+                  <w:rFonts w:ascii="Cambria Math" w:eastAsia="宋体" w:hAnsi="Cambria Math"/>
+                  <w:sz w:val="20"/>
+                  <w:szCs w:val="20"/>
+                </w:rPr>
+                <m:t>∆V</m:t>
+              </m:r>
+            </m:num>
+            <m:den>
+              <m:r>
+                <w:rPr>
+                  <w:rFonts w:ascii="Cambria Math" w:eastAsia="宋体" w:hAnsi="Cambria Math"/>
+                  <w:sz w:val="20"/>
+                  <w:szCs w:val="20"/>
+                </w:rPr>
+                <m:t>V</m:t>
+              </m:r>
+            </m:den>
+          </m:f>
+          <m:r>
+            <w:rPr>
+              <w:rFonts w:ascii="Cambria Math" w:eastAsia="宋体" w:hAnsi="Cambria Math"/>
+              <w:sz w:val="20"/>
+              <w:szCs w:val="20"/>
+            </w:rPr>
+            <m:t xml:space="preserve">,                                                                </m:t>
+          </m:r>
+          <m:d>
+            <m:dPr>
+              <m:ctrlPr>
+                <w:rPr>
+                  <w:rFonts w:ascii="Cambria Math" w:eastAsia="宋体" w:hAnsi="Cambria Math"/>
+                  <w:i/>
+                  <w:sz w:val="20"/>
+                  <w:szCs w:val="20"/>
+                </w:rPr>
+              </m:ctrlPr>
+            </m:dPr>
+            <m:e>
+              <m:r>
+                <w:rPr>
+                  <w:rFonts w:ascii="Cambria Math" w:eastAsia="宋体" w:hAnsi="Cambria Math"/>
+                  <w:sz w:val="20"/>
+                  <w:szCs w:val="20"/>
+                </w:rPr>
+                <m:t>12-2</m:t>
+              </m:r>
+              <m:r>
+                <w:rPr>
+                  <w:rFonts w:ascii="Cambria Math" w:eastAsia="宋体" w:hAnsi="Cambria Math"/>
+                  <w:sz w:val="20"/>
+                  <w:szCs w:val="20"/>
+                </w:rPr>
+                <m:t>5</m:t>
+              </m:r>
+            </m:e>
+          </m:d>
+          <m:r>
+            <w:rPr>
+              <w:rFonts w:ascii="Cambria Math" w:eastAsia="宋体" w:hAnsi="Cambria Math"/>
+              <w:sz w:val="20"/>
+              <w:szCs w:val="20"/>
+            </w:rPr>
+            <m:t xml:space="preserve">       </m:t>
+          </m:r>
+        </m:oMath>
+      </m:oMathPara>
+    </w:p>
+    <w:p>
+      <w:pPr>
+        <w:jc w:val="left"/>
+        <w:rPr>
+          <w:rFonts w:ascii="宋体" w:eastAsia="宋体" w:hAnsi="宋体" w:hint="eastAsia"/>
+          <w:sz w:val="20"/>
+          <w:szCs w:val="20"/>
+        </w:rPr>
+      </w:pPr>
+      <w:r>
+        <w:rPr>
+          <w:rFonts w:ascii="宋体" w:eastAsia="宋体" w:hAnsi="宋体" w:hint="eastAsia"/>
+          <w:sz w:val="20"/>
+          <w:szCs w:val="20"/>
+        </w:rPr>
+        <w:t>其中</w:t>
+      </w:r>
+      <m:oMath>
+        <m:r>
+          <w:rPr>
+            <w:rFonts w:ascii="Cambria Math" w:eastAsia="宋体" w:hAnsi="Cambria Math" w:hint="eastAsia"/>
+            <w:sz w:val="20"/>
+            <w:szCs w:val="20"/>
+          </w:rPr>
+          <m:t>p</m:t>
+        </m:r>
+      </m:oMath>
+      <w:r>
+        <w:rPr>
+          <w:rFonts w:ascii="宋体" w:eastAsia="宋体" w:hAnsi="宋体" w:hint="eastAsia"/>
+          <w:sz w:val="20"/>
+          <w:szCs w:val="20"/>
+        </w:rPr>
+        <w:t>是由于流体作用在物体上的压力(水力压力</w:t>
+      </w:r>
+      <w:r>
+        <w:rPr>
+          <w:rFonts w:ascii="宋体" w:eastAsia="宋体" w:hAnsi="宋体"/>
+          <w:sz w:val="20"/>
+          <w:szCs w:val="20"/>
+        </w:rPr>
+        <w:t>)</w:t>
+      </w:r>
+      <w:r>
+        <w:rPr>
+          <w:rFonts w:ascii="宋体" w:eastAsia="宋体" w:hAnsi="宋体" w:hint="eastAsia"/>
+          <w:sz w:val="20"/>
+          <w:szCs w:val="20"/>
+        </w:rPr>
+        <w:t>,</w:t>
+      </w:r>
+      <m:oMath>
+        <m:r>
+          <w:rPr>
+            <w:rFonts w:ascii="Cambria Math" w:eastAsia="宋体" w:hAnsi="Cambria Math"/>
+            <w:sz w:val="20"/>
+            <w:szCs w:val="20"/>
+          </w:rPr>
+          <m:t>∆V/V</m:t>
+        </m:r>
+      </m:oMath>
+      <w:r>
+        <w:rPr>
+          <w:rFonts w:ascii="宋体" w:eastAsia="宋体" w:hAnsi="宋体"/>
+          <w:sz w:val="20"/>
+          <w:szCs w:val="20"/>
+        </w:rPr>
+        <w:t>(</w:t>
+      </w:r>
+      <w:r>
+        <w:rPr>
+          <w:rFonts w:ascii="宋体" w:eastAsia="宋体" w:hAnsi="宋体" w:hint="eastAsia"/>
+          <w:sz w:val="20"/>
+          <w:szCs w:val="20"/>
+        </w:rPr>
+        <w:t>应</w:t>
+      </w:r>
+      <w:r>
+        <w:rPr>
+          <w:rFonts w:ascii="宋体" w:eastAsia="宋体" w:hAnsi="宋体" w:hint="eastAsia"/>
+          <w:sz w:val="20"/>
+          <w:szCs w:val="20"/>
+        </w:rPr>
+        <w:t>变</w:t>
+      </w:r>
+      <w:bookmarkStart w:id="2" w:name="_GoBack"/>
+      <w:bookmarkEnd w:id="2"/>
+      <w:r>
+        <w:rPr>
+          <w:rFonts w:ascii="宋体" w:eastAsia="宋体" w:hAnsi="宋体"/>
+          <w:sz w:val="20"/>
+          <w:szCs w:val="20"/>
+        </w:rPr>
+        <w:t>)</w:t>
+      </w:r>
+      <w:r>
+        <w:rPr>
+          <w:rFonts w:ascii="宋体" w:eastAsia="宋体" w:hAnsi="宋体"/>
+          <w:sz w:val="20"/>
+          <w:szCs w:val="20"/>
+        </w:rPr>
+        <w:t>是物体在该压力下体积变化的绝对值，</w:t>
+      </w:r>
+      <m:oMath>
+        <m:r>
+          <w:rPr>
+            <w:rFonts w:ascii="Cambria Math" w:eastAsia="宋体" w:hAnsi="Cambria Math"/>
+            <w:sz w:val="20"/>
+            <w:szCs w:val="20"/>
+          </w:rPr>
+          <m:t>B</m:t>
+        </m:r>
+      </m:oMath>
+      <w:r>
+        <w:rPr>
+          <w:rFonts w:ascii="宋体" w:eastAsia="宋体" w:hAnsi="宋体"/>
+          <w:sz w:val="20"/>
+          <w:szCs w:val="20"/>
+        </w:rPr>
+        <w:t>是物体的体积模量</w:t>
       </w:r>
       <w:r>
         <w:rPr>

</xml_diff>